<commit_message>
Indlæggelse af interview i bilag
</commit_message>
<xml_diff>
--- a/Bilag - diverse/Interviews færdige/Bilag 4 - Interview med HEH.docx
+++ b/Bilag - diverse/Interviews færdige/Bilag 4 - Interview med HEH.docx
@@ -1,6 +1,6 @@
 
 <file path=word/document.xml><?xml version="1.0" encoding="utf-8"?>
-<w:document xmlns:wpc="http://schemas.microsoft.com/office/word/2010/wordprocessingCanvas" xmlns:mo="http://schemas.microsoft.com/office/mac/office/2008/main" xmlns:mc="http://schemas.openxmlformats.org/markup-compatibility/2006" xmlns:mv="urn:schemas-microsoft-com:mac:vml" xmlns:o="urn:schemas-microsoft-com:office:office" xmlns:r="http://schemas.openxmlformats.org/officeDocument/2006/relationships" xmlns:m="http://schemas.openxmlformats.org/officeDocument/2006/math" xmlns:v="urn:schemas-microsoft-com:vml" xmlns:wp14="http://schemas.microsoft.com/office/word/2010/wordprocessingDrawing" xmlns:wp="http://schemas.openxmlformats.org/drawingml/2006/wordprocessingDrawing" xmlns:w10="urn:schemas-microsoft-com:office:word" xmlns:w="http://schemas.openxmlformats.org/wordprocessingml/2006/main" xmlns:w14="http://schemas.microsoft.com/office/word/2010/wordml" xmlns:w15="http://schemas.microsoft.com/office/word/2012/wordml" xmlns:wpg="http://schemas.microsoft.com/office/word/2010/wordprocessingGroup" xmlns:wpi="http://schemas.microsoft.com/office/word/2010/wordprocessingInk" xmlns:wne="http://schemas.microsoft.com/office/word/2006/wordml" xmlns:wps="http://schemas.microsoft.com/office/word/2010/wordprocessingShape" mc:Ignorable="w14 w15 wp14">
+<w:document xmlns:wpc="http://schemas.microsoft.com/office/word/2010/wordprocessingCanvas" xmlns:mc="http://schemas.openxmlformats.org/markup-compatibility/2006" xmlns:o="urn:schemas-microsoft-com:office:office" xmlns:r="http://schemas.openxmlformats.org/officeDocument/2006/relationships" xmlns:m="http://schemas.openxmlformats.org/officeDocument/2006/math" xmlns:v="urn:schemas-microsoft-com:vml" xmlns:wp14="http://schemas.microsoft.com/office/word/2010/wordprocessingDrawing" xmlns:wp="http://schemas.openxmlformats.org/drawingml/2006/wordprocessingDrawing" xmlns:w10="urn:schemas-microsoft-com:office:word" xmlns:w="http://schemas.openxmlformats.org/wordprocessingml/2006/main" xmlns:w14="http://schemas.microsoft.com/office/word/2010/wordml" xmlns:w15="http://schemas.microsoft.com/office/word/2012/wordml" xmlns:wpg="http://schemas.microsoft.com/office/word/2010/wordprocessingGroup" xmlns:wpi="http://schemas.microsoft.com/office/word/2010/wordprocessingInk" xmlns:wne="http://schemas.microsoft.com/office/word/2006/wordml" xmlns:wps="http://schemas.microsoft.com/office/word/2010/wordprocessingShape" mc:Ignorable="w14 w15 wp14">
   <w:body>
     <w:p>
       <w:pPr>
@@ -11,6 +11,15 @@
           <w:color w:val="000000" w:themeColor="text1"/>
         </w:rPr>
       </w:pPr>
+      <w:r>
+        <w:rPr>
+          <w:rFonts w:ascii="Cambria" w:hAnsi="Cambria"/>
+          <w:color w:val="000000" w:themeColor="text1"/>
+        </w:rPr>
+        <w:t xml:space="preserve">Bilag 4: </w:t>
+      </w:r>
+      <w:bookmarkStart w:id="0" w:name="_GoBack"/>
+      <w:bookmarkEnd w:id="0"/>
       <w:r>
         <w:rPr>
           <w:rFonts w:ascii="Cambria" w:hAnsi="Cambria"/>
@@ -750,6 +759,7 @@
           <w:rFonts w:ascii="Cambria" w:hAnsi="Cambria"/>
           <w:color w:val="000000" w:themeColor="text1"/>
         </w:rPr>
+        <w:lastRenderedPageBreak/>
         <w:t xml:space="preserve">Tvillinger er lig med en dyr takst. Anderledes tid bliver sat af, når der er tale om tvillinger. Det tager dobbelt tid. </w:t>
       </w:r>
     </w:p>
@@ -1152,6 +1162,7 @@
           <w:rFonts w:ascii="Cambria" w:hAnsi="Cambria"/>
           <w:color w:val="000000" w:themeColor="text1"/>
         </w:rPr>
+        <w:lastRenderedPageBreak/>
         <w:t>De har glade sonografer på HEH. Dette kan betyde, at de ”gemmer” arbejdsskader væk, da de er dedikerede og glade for deres arbejde. Det kan også være personrelateret</w:t>
       </w:r>
       <w:r>
@@ -1565,6 +1576,7 @@
           <w:rFonts w:ascii="Cambria" w:hAnsi="Cambria"/>
           <w:color w:val="000000" w:themeColor="text1"/>
         </w:rPr>
+        <w:lastRenderedPageBreak/>
         <w:t xml:space="preserve">Vigtigt at være nede i samme størrelsesorden. </w:t>
       </w:r>
     </w:p>
@@ -1820,8 +1832,6 @@
         </w:rPr>
         <w:t xml:space="preserve">Det koster 850.000 + moms. Dette er prisen på et fuldt sæt udstyr, som kan sættes ind på en stue og benyttes med det samme. Det er udstyr til alle typer af scanninger. </w:t>
       </w:r>
-      <w:bookmarkStart w:id="0" w:name="_GoBack"/>
-      <w:bookmarkEnd w:id="0"/>
     </w:p>
     <w:p>
       <w:pPr>
@@ -1944,6 +1954,7 @@
           <w:rFonts w:ascii="Cambria" w:hAnsi="Cambria"/>
           <w:color w:val="000000" w:themeColor="text1"/>
         </w:rPr>
+        <w:lastRenderedPageBreak/>
         <w:t xml:space="preserve">Der er stor åbenhed for teknologi. De synes, det kunne være spændende – også for patienten. Patienten stoler på, hvad de siger, og hvis de er åbne for det, så tror de også, at patienten vil være det. </w:t>
       </w:r>
       <w:r>
@@ -2049,8 +2060,8 @@
 </file>
 
 <file path=word/numbering.xml><?xml version="1.0" encoding="utf-8"?>
-<w:numbering xmlns:wpc="http://schemas.microsoft.com/office/word/2010/wordprocessingCanvas" xmlns:mo="http://schemas.microsoft.com/office/mac/office/2008/main" xmlns:mc="http://schemas.openxmlformats.org/markup-compatibility/2006" xmlns:mv="urn:schemas-microsoft-com:mac:vml" xmlns:o="urn:schemas-microsoft-com:office:office" xmlns:r="http://schemas.openxmlformats.org/officeDocument/2006/relationships" xmlns:m="http://schemas.openxmlformats.org/officeDocument/2006/math" xmlns:v="urn:schemas-microsoft-com:vml" xmlns:wp14="http://schemas.microsoft.com/office/word/2010/wordprocessingDrawing" xmlns:wp="http://schemas.openxmlformats.org/drawingml/2006/wordprocessingDrawing" xmlns:w10="urn:schemas-microsoft-com:office:word" xmlns:w="http://schemas.openxmlformats.org/wordprocessingml/2006/main" xmlns:w14="http://schemas.microsoft.com/office/word/2010/wordml" xmlns:w15="http://schemas.microsoft.com/office/word/2012/wordml" xmlns:wpg="http://schemas.microsoft.com/office/word/2010/wordprocessingGroup" xmlns:wpi="http://schemas.microsoft.com/office/word/2010/wordprocessingInk" xmlns:wne="http://schemas.microsoft.com/office/word/2006/wordml" xmlns:wps="http://schemas.microsoft.com/office/word/2010/wordprocessingShape" mc:Ignorable="w14 w15 wp14">
-  <w:abstractNum w:abstractNumId="0">
+<w:numbering xmlns:wpc="http://schemas.microsoft.com/office/word/2010/wordprocessingCanvas" xmlns:mc="http://schemas.openxmlformats.org/markup-compatibility/2006" xmlns:o="urn:schemas-microsoft-com:office:office" xmlns:r="http://schemas.openxmlformats.org/officeDocument/2006/relationships" xmlns:m="http://schemas.openxmlformats.org/officeDocument/2006/math" xmlns:v="urn:schemas-microsoft-com:vml" xmlns:wp14="http://schemas.microsoft.com/office/word/2010/wordprocessingDrawing" xmlns:wp="http://schemas.openxmlformats.org/drawingml/2006/wordprocessingDrawing" xmlns:w10="urn:schemas-microsoft-com:office:word" xmlns:w="http://schemas.openxmlformats.org/wordprocessingml/2006/main" xmlns:w14="http://schemas.microsoft.com/office/word/2010/wordml" xmlns:w15="http://schemas.microsoft.com/office/word/2012/wordml" xmlns:wpg="http://schemas.microsoft.com/office/word/2010/wordprocessingGroup" xmlns:wpi="http://schemas.microsoft.com/office/word/2010/wordprocessingInk" xmlns:wne="http://schemas.microsoft.com/office/word/2006/wordml" xmlns:wps="http://schemas.microsoft.com/office/word/2010/wordprocessingShape" mc:Ignorable="w14 w15 wp14">
+  <w:abstractNum w:abstractNumId="0" w15:restartNumberingAfterBreak="0">
     <w:nsid w:val="5BD305E3"/>
     <w:multiLevelType w:val="hybridMultilevel"/>
     <w:tmpl w:val="64DEF56E"/>
@@ -2181,7 +2192,7 @@
     </w:rPrDefault>
     <w:pPrDefault/>
   </w:docDefaults>
-  <w:latentStyles w:defLockedState="0" w:defUIPriority="99" w:defSemiHidden="0" w:defUnhideWhenUsed="0" w:defQFormat="0" w:count="380">
+  <w:latentStyles w:defLockedState="0" w:defUIPriority="99" w:defSemiHidden="0" w:defUnhideWhenUsed="0" w:defQFormat="0" w:count="371">
     <w:lsdException w:name="Normal" w:uiPriority="0" w:qFormat="1"/>
     <w:lsdException w:name="heading 1" w:uiPriority="9" w:qFormat="1"/>
     <w:lsdException w:name="heading 2" w:semiHidden="1" w:uiPriority="9" w:unhideWhenUsed="1" w:qFormat="1"/>
@@ -2338,15 +2349,6 @@
     <w:lsdException w:name="Balloon Text" w:semiHidden="1" w:unhideWhenUsed="1"/>
     <w:lsdException w:name="Table Grid" w:uiPriority="39"/>
     <w:lsdException w:name="Table Theme" w:semiHidden="1" w:unhideWhenUsed="1"/>
-    <w:lsdException w:name="Note Level 1" w:semiHidden="1" w:unhideWhenUsed="1"/>
-    <w:lsdException w:name="Note Level 2" w:semiHidden="1" w:unhideWhenUsed="1"/>
-    <w:lsdException w:name="Note Level 3" w:semiHidden="1" w:unhideWhenUsed="1"/>
-    <w:lsdException w:name="Note Level 4" w:semiHidden="1" w:unhideWhenUsed="1"/>
-    <w:lsdException w:name="Note Level 5" w:semiHidden="1" w:unhideWhenUsed="1"/>
-    <w:lsdException w:name="Note Level 6" w:semiHidden="1" w:unhideWhenUsed="1"/>
-    <w:lsdException w:name="Note Level 7" w:semiHidden="1" w:unhideWhenUsed="1"/>
-    <w:lsdException w:name="Note Level 8" w:semiHidden="1" w:unhideWhenUsed="1"/>
-    <w:lsdException w:name="Note Level 9" w:semiHidden="1" w:unhideWhenUsed="1"/>
     <w:lsdException w:name="Placeholder Text" w:semiHidden="1"/>
     <w:lsdException w:name="No Spacing" w:uiPriority="1" w:qFormat="1"/>
     <w:lsdException w:name="Light Shading" w:uiPriority="60"/>
@@ -2981,7 +2983,7 @@
 </file>
 
 <file path=customXml/itemProps1.xml><?xml version="1.0" encoding="utf-8"?>
-<ds:datastoreItem xmlns:ds="http://schemas.openxmlformats.org/officeDocument/2006/customXml" ds:itemID="{F42A280A-45C7-3F48-BC55-6FE76AFD6EBB}">
+<ds:datastoreItem xmlns:ds="http://schemas.openxmlformats.org/officeDocument/2006/customXml" ds:itemID="{9F79D5A8-C025-43C9-A40E-AA936A66BA52}">
   <ds:schemaRefs>
     <ds:schemaRef ds:uri="http://schemas.openxmlformats.org/officeDocument/2006/bibliography"/>
   </ds:schemaRefs>

</xml_diff>

<commit_message>
Små rettelser til interviews
</commit_message>
<xml_diff>
--- a/Bilag - diverse/Interviews færdige/Bilag 4 - Interview med HEH.docx
+++ b/Bilag - diverse/Interviews færdige/Bilag 4 - Interview med HEH.docx
@@ -1,6 +1,6 @@
 
 <file path=word/document.xml><?xml version="1.0" encoding="utf-8"?>
-<w:document xmlns:wpc="http://schemas.microsoft.com/office/word/2010/wordprocessingCanvas" xmlns:mc="http://schemas.openxmlformats.org/markup-compatibility/2006" xmlns:o="urn:schemas-microsoft-com:office:office" xmlns:r="http://schemas.openxmlformats.org/officeDocument/2006/relationships" xmlns:m="http://schemas.openxmlformats.org/officeDocument/2006/math" xmlns:v="urn:schemas-microsoft-com:vml" xmlns:wp14="http://schemas.microsoft.com/office/word/2010/wordprocessingDrawing" xmlns:wp="http://schemas.openxmlformats.org/drawingml/2006/wordprocessingDrawing" xmlns:w10="urn:schemas-microsoft-com:office:word" xmlns:w="http://schemas.openxmlformats.org/wordprocessingml/2006/main" xmlns:w14="http://schemas.microsoft.com/office/word/2010/wordml" xmlns:w15="http://schemas.microsoft.com/office/word/2012/wordml" xmlns:wpg="http://schemas.microsoft.com/office/word/2010/wordprocessingGroup" xmlns:wpi="http://schemas.microsoft.com/office/word/2010/wordprocessingInk" xmlns:wne="http://schemas.microsoft.com/office/word/2006/wordml" xmlns:wps="http://schemas.microsoft.com/office/word/2010/wordprocessingShape" mc:Ignorable="w14 w15 wp14">
+<w:document xmlns:wpc="http://schemas.microsoft.com/office/word/2010/wordprocessingCanvas" xmlns:cx="http://schemas.microsoft.com/office/drawing/2014/chartex" xmlns:cx1="http://schemas.microsoft.com/office/drawing/2015/9/8/chartex" xmlns:cx2="http://schemas.microsoft.com/office/drawing/2015/10/21/chartex" xmlns:mc="http://schemas.openxmlformats.org/markup-compatibility/2006" xmlns:o="urn:schemas-microsoft-com:office:office" xmlns:r="http://schemas.openxmlformats.org/officeDocument/2006/relationships" xmlns:m="http://schemas.openxmlformats.org/officeDocument/2006/math" xmlns:v="urn:schemas-microsoft-com:vml" xmlns:wp14="http://schemas.microsoft.com/office/word/2010/wordprocessingDrawing" xmlns:wp="http://schemas.openxmlformats.org/drawingml/2006/wordprocessingDrawing" xmlns:w10="urn:schemas-microsoft-com:office:word" xmlns:w="http://schemas.openxmlformats.org/wordprocessingml/2006/main" xmlns:w14="http://schemas.microsoft.com/office/word/2010/wordml" xmlns:w15="http://schemas.microsoft.com/office/word/2012/wordml" xmlns:w16se="http://schemas.microsoft.com/office/word/2015/wordml/symex" xmlns:wpg="http://schemas.microsoft.com/office/word/2010/wordprocessingGroup" xmlns:wpi="http://schemas.microsoft.com/office/word/2010/wordprocessingInk" xmlns:wne="http://schemas.microsoft.com/office/word/2006/wordml" xmlns:wps="http://schemas.microsoft.com/office/word/2010/wordprocessingShape" mc:Ignorable="w14 w15 w16se wp14">
   <w:body>
     <w:p>
       <w:pPr>
@@ -18,22 +18,22 @@
         </w:rPr>
         <w:t xml:space="preserve">Bilag 4: </w:t>
       </w:r>
+      <w:r>
+        <w:rPr>
+          <w:rFonts w:ascii="Cambria" w:hAnsi="Cambria"/>
+          <w:color w:val="000000" w:themeColor="text1"/>
+        </w:rPr>
+        <w:t xml:space="preserve">Interview med </w:t>
+      </w:r>
       <w:bookmarkStart w:id="0" w:name="_GoBack"/>
+      <w:r>
+        <w:rPr>
+          <w:rFonts w:ascii="Cambria" w:hAnsi="Cambria"/>
+          <w:color w:val="000000" w:themeColor="text1"/>
+        </w:rPr>
+        <w:t>HEH</w:t>
+      </w:r>
       <w:bookmarkEnd w:id="0"/>
-      <w:r>
-        <w:rPr>
-          <w:rFonts w:ascii="Cambria" w:hAnsi="Cambria"/>
-          <w:color w:val="000000" w:themeColor="text1"/>
-        </w:rPr>
-        <w:t xml:space="preserve">Interview med </w:t>
-      </w:r>
-      <w:r>
-        <w:rPr>
-          <w:rFonts w:ascii="Cambria" w:hAnsi="Cambria"/>
-          <w:color w:val="000000" w:themeColor="text1"/>
-        </w:rPr>
-        <w:t>HEH</w:t>
-      </w:r>
     </w:p>
     <w:p>
       <w:pPr>
@@ -85,68 +85,170 @@
           <w:b/>
           <w:color w:val="000000" w:themeColor="text1"/>
         </w:rPr>
-        <w:t xml:space="preserve">Hvor lang tid har man haft sonograferne (sygeplejersker og jordemødre) til at udføre ultralydsscanningerne? </w:t>
-      </w:r>
-    </w:p>
-    <w:p>
-      <w:pPr>
-        <w:spacing w:line="276" w:lineRule="auto"/>
-        <w:rPr>
-          <w:rFonts w:ascii="Cambria" w:hAnsi="Cambria"/>
-          <w:color w:val="000000" w:themeColor="text1"/>
-        </w:rPr>
-      </w:pPr>
-      <w:r>
-        <w:rPr>
-          <w:rFonts w:ascii="Cambria" w:hAnsi="Cambria"/>
-          <w:color w:val="000000" w:themeColor="text1"/>
-        </w:rPr>
-        <w:t>Det er sonografer, der foretager scanningerne. Dette bliver de uddannet til det via mesterlærer. De arbejder som sonografer, men også som sygeplejersker. I stillingsopslag søges der både efter sygeplejerske og jordemoder, men typisk er det sygeplejersker, der søger stillingerne. I alt den tid Tina kan huske har det været sonografer, der har udført denne funktion.</w:t>
-      </w:r>
-    </w:p>
-    <w:p>
-      <w:pPr>
-        <w:spacing w:line="276" w:lineRule="auto"/>
-        <w:rPr>
-          <w:rFonts w:ascii="Cambria" w:hAnsi="Cambria"/>
-          <w:color w:val="000000" w:themeColor="text1"/>
-        </w:rPr>
-      </w:pPr>
-    </w:p>
-    <w:p>
-      <w:pPr>
-        <w:spacing w:line="276" w:lineRule="auto"/>
-        <w:rPr>
-          <w:rFonts w:ascii="Cambria" w:hAnsi="Cambria"/>
-          <w:b/>
-          <w:color w:val="000000" w:themeColor="text1"/>
-        </w:rPr>
-      </w:pPr>
-      <w:r>
-        <w:rPr>
-          <w:rFonts w:ascii="Cambria" w:hAnsi="Cambria"/>
-          <w:b/>
-          <w:color w:val="000000" w:themeColor="text1"/>
-        </w:rPr>
-        <w:t>Hvor lang tid tager sonograf uddannelsen?</w:t>
-      </w:r>
-    </w:p>
-    <w:p>
-      <w:pPr>
-        <w:spacing w:line="276" w:lineRule="auto"/>
-        <w:rPr>
-          <w:rFonts w:ascii="Cambria" w:hAnsi="Cambria"/>
-          <w:b/>
-          <w:color w:val="000000" w:themeColor="text1"/>
-        </w:rPr>
-      </w:pPr>
-      <w:r>
-        <w:rPr>
-          <w:rFonts w:ascii="Cambria" w:hAnsi="Cambria"/>
-          <w:b/>
-          <w:color w:val="000000" w:themeColor="text1"/>
-        </w:rPr>
-        <w:t>Hvordan er proceduren for oplæring af en sonograf?</w:t>
+        <w:t xml:space="preserve">Hvor lang tid har man haft </w:t>
+      </w:r>
+      <w:proofErr w:type="spellStart"/>
+      <w:r>
+        <w:rPr>
+          <w:rFonts w:ascii="Cambria" w:hAnsi="Cambria"/>
+          <w:b/>
+          <w:color w:val="000000" w:themeColor="text1"/>
+        </w:rPr>
+        <w:t>sonograferne</w:t>
+      </w:r>
+      <w:proofErr w:type="spellEnd"/>
+      <w:r>
+        <w:rPr>
+          <w:rFonts w:ascii="Cambria" w:hAnsi="Cambria"/>
+          <w:b/>
+          <w:color w:val="000000" w:themeColor="text1"/>
+        </w:rPr>
+        <w:t xml:space="preserve"> (sygeplejersker og jordemødre) til at udføre ultralydsscanningerne? </w:t>
+      </w:r>
+    </w:p>
+    <w:p>
+      <w:pPr>
+        <w:spacing w:line="276" w:lineRule="auto"/>
+        <w:rPr>
+          <w:rFonts w:ascii="Cambria" w:hAnsi="Cambria"/>
+          <w:color w:val="000000" w:themeColor="text1"/>
+        </w:rPr>
+      </w:pPr>
+      <w:r>
+        <w:rPr>
+          <w:rFonts w:ascii="Cambria" w:hAnsi="Cambria"/>
+          <w:color w:val="000000" w:themeColor="text1"/>
+        </w:rPr>
+        <w:t xml:space="preserve">Det er </w:t>
+      </w:r>
+      <w:proofErr w:type="spellStart"/>
+      <w:r>
+        <w:rPr>
+          <w:rFonts w:ascii="Cambria" w:hAnsi="Cambria"/>
+          <w:color w:val="000000" w:themeColor="text1"/>
+        </w:rPr>
+        <w:t>sonografer</w:t>
+      </w:r>
+      <w:proofErr w:type="spellEnd"/>
+      <w:r>
+        <w:rPr>
+          <w:rFonts w:ascii="Cambria" w:hAnsi="Cambria"/>
+          <w:color w:val="000000" w:themeColor="text1"/>
+        </w:rPr>
+        <w:t xml:space="preserve">, der foretager scanningerne. Dette bliver de uddannet til det via mesterlærer. De arbejder som </w:t>
+      </w:r>
+      <w:proofErr w:type="spellStart"/>
+      <w:r>
+        <w:rPr>
+          <w:rFonts w:ascii="Cambria" w:hAnsi="Cambria"/>
+          <w:color w:val="000000" w:themeColor="text1"/>
+        </w:rPr>
+        <w:t>sonografer</w:t>
+      </w:r>
+      <w:proofErr w:type="spellEnd"/>
+      <w:r>
+        <w:rPr>
+          <w:rFonts w:ascii="Cambria" w:hAnsi="Cambria"/>
+          <w:color w:val="000000" w:themeColor="text1"/>
+        </w:rPr>
+        <w:t xml:space="preserve">, men også som sygeplejersker. I stillingsopslag søges der både efter sygeplejerske og jordemoder, men typisk er det sygeplejersker, der søger stillingerne. I alt den tid Tina kan huske har det været </w:t>
+      </w:r>
+      <w:proofErr w:type="spellStart"/>
+      <w:r>
+        <w:rPr>
+          <w:rFonts w:ascii="Cambria" w:hAnsi="Cambria"/>
+          <w:color w:val="000000" w:themeColor="text1"/>
+        </w:rPr>
+        <w:t>sonografer</w:t>
+      </w:r>
+      <w:proofErr w:type="spellEnd"/>
+      <w:r>
+        <w:rPr>
+          <w:rFonts w:ascii="Cambria" w:hAnsi="Cambria"/>
+          <w:color w:val="000000" w:themeColor="text1"/>
+        </w:rPr>
+        <w:t>, der har udført denne funktion.</w:t>
+      </w:r>
+    </w:p>
+    <w:p>
+      <w:pPr>
+        <w:spacing w:line="276" w:lineRule="auto"/>
+        <w:rPr>
+          <w:rFonts w:ascii="Cambria" w:hAnsi="Cambria"/>
+          <w:color w:val="000000" w:themeColor="text1"/>
+        </w:rPr>
+      </w:pPr>
+    </w:p>
+    <w:p>
+      <w:pPr>
+        <w:spacing w:line="276" w:lineRule="auto"/>
+        <w:rPr>
+          <w:rFonts w:ascii="Cambria" w:hAnsi="Cambria"/>
+          <w:b/>
+          <w:color w:val="000000" w:themeColor="text1"/>
+        </w:rPr>
+      </w:pPr>
+      <w:r>
+        <w:rPr>
+          <w:rFonts w:ascii="Cambria" w:hAnsi="Cambria"/>
+          <w:b/>
+          <w:color w:val="000000" w:themeColor="text1"/>
+        </w:rPr>
+        <w:t xml:space="preserve">Hvor lang tid tager </w:t>
+      </w:r>
+      <w:proofErr w:type="spellStart"/>
+      <w:r>
+        <w:rPr>
+          <w:rFonts w:ascii="Cambria" w:hAnsi="Cambria"/>
+          <w:b/>
+          <w:color w:val="000000" w:themeColor="text1"/>
+        </w:rPr>
+        <w:t>sonograf</w:t>
+      </w:r>
+      <w:proofErr w:type="spellEnd"/>
+      <w:r>
+        <w:rPr>
+          <w:rFonts w:ascii="Cambria" w:hAnsi="Cambria"/>
+          <w:b/>
+          <w:color w:val="000000" w:themeColor="text1"/>
+        </w:rPr>
+        <w:t xml:space="preserve"> uddannelsen?</w:t>
+      </w:r>
+    </w:p>
+    <w:p>
+      <w:pPr>
+        <w:spacing w:line="276" w:lineRule="auto"/>
+        <w:rPr>
+          <w:rFonts w:ascii="Cambria" w:hAnsi="Cambria"/>
+          <w:b/>
+          <w:color w:val="000000" w:themeColor="text1"/>
+        </w:rPr>
+      </w:pPr>
+      <w:r>
+        <w:rPr>
+          <w:rFonts w:ascii="Cambria" w:hAnsi="Cambria"/>
+          <w:b/>
+          <w:color w:val="000000" w:themeColor="text1"/>
+        </w:rPr>
+        <w:t xml:space="preserve">Hvordan er proceduren for oplæring af en </w:t>
+      </w:r>
+      <w:proofErr w:type="spellStart"/>
+      <w:r>
+        <w:rPr>
+          <w:rFonts w:ascii="Cambria" w:hAnsi="Cambria"/>
+          <w:b/>
+          <w:color w:val="000000" w:themeColor="text1"/>
+        </w:rPr>
+        <w:t>sonograf</w:t>
+      </w:r>
+      <w:proofErr w:type="spellEnd"/>
+      <w:r>
+        <w:rPr>
+          <w:rFonts w:ascii="Cambria" w:hAnsi="Cambria"/>
+          <w:b/>
+          <w:color w:val="000000" w:themeColor="text1"/>
+        </w:rPr>
+        <w:t>?</w:t>
       </w:r>
     </w:p>
     <w:p>
@@ -205,73 +307,181 @@
           <w:rFonts w:ascii="Cambria" w:hAnsi="Cambria"/>
           <w:color w:val="000000" w:themeColor="text1"/>
         </w:rPr>
-        <w:t xml:space="preserve">Tina Arnbjørn er selv sonograf og har været med til at oplære andre. Ved uge 12-16 får man en nakkefoldscanning, omkring uge 20 får man type 2 scanning (misdannelsesscanning) og efter behov tilbydes vægtscanning. Man er udlært til flere end de nævnte scanninger – eksempelvis hjertescreening og vægtmåling. Men man vil stadig ikke kunne foretage nogle specielle målinger, som hjerteflow. Efter et halvt år til et år kan man køre fulde scanninger selv med rutine og være selvsikker. </w:t>
-      </w:r>
-    </w:p>
-    <w:p>
-      <w:pPr>
-        <w:spacing w:line="276" w:lineRule="auto"/>
-        <w:rPr>
-          <w:rFonts w:ascii="Cambria" w:hAnsi="Cambria"/>
-          <w:color w:val="000000" w:themeColor="text1"/>
-        </w:rPr>
-      </w:pPr>
-    </w:p>
-    <w:p>
-      <w:pPr>
-        <w:spacing w:line="276" w:lineRule="auto"/>
-        <w:rPr>
-          <w:rFonts w:ascii="Cambria" w:hAnsi="Cambria"/>
-          <w:color w:val="000000" w:themeColor="text1"/>
-        </w:rPr>
-      </w:pPr>
-      <w:r>
-        <w:rPr>
-          <w:rFonts w:ascii="Cambria" w:hAnsi="Cambria"/>
-          <w:color w:val="000000" w:themeColor="text1"/>
-        </w:rPr>
-        <w:t xml:space="preserve">Opfordring til oplæring af sonografer fra hele Region Midt skal foregå i Horsens. </w:t>
-      </w:r>
-    </w:p>
-    <w:p>
-      <w:pPr>
-        <w:spacing w:line="276" w:lineRule="auto"/>
-        <w:rPr>
-          <w:rFonts w:ascii="Cambria" w:hAnsi="Cambria"/>
-          <w:color w:val="000000" w:themeColor="text1"/>
-        </w:rPr>
-      </w:pPr>
-      <w:r>
-        <w:rPr>
-          <w:rFonts w:ascii="Cambria" w:hAnsi="Cambria"/>
-          <w:color w:val="000000" w:themeColor="text1"/>
-        </w:rPr>
-        <w:t xml:space="preserve">Man kan købe sig til en sonografuddannelse. Dette foregår via et kursus, som koster 120.000 kroner. Det består af en teoretisk del og 6 uger på Hvidovre Hospital til praksis. Dette kursus dækker det hele i forhold til læring i det mest basale, hvilket nogenlunde svarer til, hvad man kan efter det 16 ugers program på Horsens. </w:t>
-      </w:r>
-    </w:p>
-    <w:p>
-      <w:pPr>
-        <w:spacing w:line="276" w:lineRule="auto"/>
-        <w:rPr>
-          <w:rFonts w:ascii="Cambria" w:hAnsi="Cambria"/>
-          <w:color w:val="000000" w:themeColor="text1"/>
-        </w:rPr>
-      </w:pPr>
-    </w:p>
-    <w:p>
-      <w:pPr>
-        <w:spacing w:line="276" w:lineRule="auto"/>
-        <w:rPr>
-          <w:rFonts w:ascii="Cambria" w:hAnsi="Cambria"/>
-          <w:color w:val="000000" w:themeColor="text1"/>
-        </w:rPr>
-      </w:pPr>
-      <w:r>
-        <w:rPr>
-          <w:rFonts w:ascii="Cambria" w:hAnsi="Cambria"/>
-          <w:color w:val="000000" w:themeColor="text1"/>
-        </w:rPr>
-        <w:t xml:space="preserve">Der skal ikke være en læge til stede for at kontrollere – kun hvis det er en speciel/kompliceret scanning, som en læge skal godkende. På HEH er det stort set alle scanninger, der bliver foretaget af sonografer uden læge til stede. </w:t>
+        <w:t xml:space="preserve">Tina Arnbjørn er selv </w:t>
+      </w:r>
+      <w:proofErr w:type="spellStart"/>
+      <w:r>
+        <w:rPr>
+          <w:rFonts w:ascii="Cambria" w:hAnsi="Cambria"/>
+          <w:color w:val="000000" w:themeColor="text1"/>
+        </w:rPr>
+        <w:t>sonograf</w:t>
+      </w:r>
+      <w:proofErr w:type="spellEnd"/>
+      <w:r>
+        <w:rPr>
+          <w:rFonts w:ascii="Cambria" w:hAnsi="Cambria"/>
+          <w:color w:val="000000" w:themeColor="text1"/>
+        </w:rPr>
+        <w:t xml:space="preserve"> og har været med til at oplære andre. </w:t>
+      </w:r>
+      <w:r>
+        <w:rPr>
+          <w:rFonts w:ascii="Cambria" w:hAnsi="Cambria"/>
+          <w:color w:val="000000" w:themeColor="text1"/>
+        </w:rPr>
+        <w:t xml:space="preserve">Man udlæres i forløbet til at kunne foretage nakkefoldsscanninger, type-2 scanninger (misdannelsesscanninger) og vækst scanninger. </w:t>
+      </w:r>
+      <w:r>
+        <w:rPr>
+          <w:rFonts w:ascii="Cambria" w:hAnsi="Cambria"/>
+          <w:color w:val="000000" w:themeColor="text1"/>
+        </w:rPr>
+        <w:t xml:space="preserve">Man er udlært til flere end de nævnte scanninger – eksempelvis hjertescreening og vægtmåling. Men man vil stadig ikke kunne foretage nogle specielle målinger, som </w:t>
+      </w:r>
+      <w:proofErr w:type="spellStart"/>
+      <w:r>
+        <w:rPr>
+          <w:rFonts w:ascii="Cambria" w:hAnsi="Cambria"/>
+          <w:color w:val="000000" w:themeColor="text1"/>
+        </w:rPr>
+        <w:t>hjerteflow</w:t>
+      </w:r>
+      <w:proofErr w:type="spellEnd"/>
+      <w:r>
+        <w:rPr>
+          <w:rFonts w:ascii="Cambria" w:hAnsi="Cambria"/>
+          <w:color w:val="000000" w:themeColor="text1"/>
+        </w:rPr>
+        <w:t xml:space="preserve">. Efter et halvt år til et år kan man køre fulde scanninger selv med rutine og være selvsikker. </w:t>
+      </w:r>
+    </w:p>
+    <w:p>
+      <w:pPr>
+        <w:spacing w:line="276" w:lineRule="auto"/>
+        <w:rPr>
+          <w:rFonts w:ascii="Cambria" w:hAnsi="Cambria"/>
+          <w:color w:val="000000" w:themeColor="text1"/>
+        </w:rPr>
+      </w:pPr>
+    </w:p>
+    <w:p>
+      <w:pPr>
+        <w:spacing w:line="276" w:lineRule="auto"/>
+        <w:rPr>
+          <w:rFonts w:ascii="Cambria" w:hAnsi="Cambria"/>
+          <w:color w:val="000000" w:themeColor="text1"/>
+        </w:rPr>
+      </w:pPr>
+      <w:r>
+        <w:rPr>
+          <w:rFonts w:ascii="Cambria" w:hAnsi="Cambria"/>
+          <w:color w:val="000000" w:themeColor="text1"/>
+        </w:rPr>
+        <w:t xml:space="preserve">Opfordring til oplæring af </w:t>
+      </w:r>
+      <w:proofErr w:type="spellStart"/>
+      <w:r>
+        <w:rPr>
+          <w:rFonts w:ascii="Cambria" w:hAnsi="Cambria"/>
+          <w:color w:val="000000" w:themeColor="text1"/>
+        </w:rPr>
+        <w:t>sonografer</w:t>
+      </w:r>
+      <w:proofErr w:type="spellEnd"/>
+      <w:r>
+        <w:rPr>
+          <w:rFonts w:ascii="Cambria" w:hAnsi="Cambria"/>
+          <w:color w:val="000000" w:themeColor="text1"/>
+        </w:rPr>
+        <w:t xml:space="preserve"> fra hele Region Midt skal foregå i Horsens. </w:t>
+      </w:r>
+    </w:p>
+    <w:p>
+      <w:pPr>
+        <w:spacing w:line="276" w:lineRule="auto"/>
+        <w:rPr>
+          <w:rFonts w:ascii="Cambria" w:hAnsi="Cambria"/>
+          <w:color w:val="000000" w:themeColor="text1"/>
+        </w:rPr>
+      </w:pPr>
+      <w:r>
+        <w:rPr>
+          <w:rFonts w:ascii="Cambria" w:hAnsi="Cambria"/>
+          <w:color w:val="000000" w:themeColor="text1"/>
+        </w:rPr>
+        <w:t xml:space="preserve">Man kan købe sig til en </w:t>
+      </w:r>
+      <w:proofErr w:type="spellStart"/>
+      <w:r>
+        <w:rPr>
+          <w:rFonts w:ascii="Cambria" w:hAnsi="Cambria"/>
+          <w:color w:val="000000" w:themeColor="text1"/>
+        </w:rPr>
+        <w:t>sonografuddannelse</w:t>
+      </w:r>
+      <w:proofErr w:type="spellEnd"/>
+      <w:r>
+        <w:rPr>
+          <w:rFonts w:ascii="Cambria" w:hAnsi="Cambria"/>
+          <w:color w:val="000000" w:themeColor="text1"/>
+        </w:rPr>
+        <w:t xml:space="preserve">. Dette foregår via et kursus, som koster 120.000 kroner. Det består af en teoretisk del og 6 uger på Hvidovre Hospital til praksis. Dette kursus dækker det hele i forhold til læring i det mest basale, hvilket nogenlunde svarer til, hvad man kan efter det 16 ugers program på Horsens. </w:t>
+      </w:r>
+    </w:p>
+    <w:p>
+      <w:pPr>
+        <w:spacing w:line="276" w:lineRule="auto"/>
+        <w:rPr>
+          <w:rFonts w:ascii="Cambria" w:hAnsi="Cambria"/>
+          <w:color w:val="000000" w:themeColor="text1"/>
+        </w:rPr>
+      </w:pPr>
+    </w:p>
+    <w:p>
+      <w:pPr>
+        <w:spacing w:line="276" w:lineRule="auto"/>
+        <w:rPr>
+          <w:rFonts w:ascii="Cambria" w:hAnsi="Cambria"/>
+          <w:color w:val="000000" w:themeColor="text1"/>
+        </w:rPr>
+      </w:pPr>
+      <w:r>
+        <w:rPr>
+          <w:rFonts w:ascii="Cambria" w:hAnsi="Cambria"/>
+          <w:color w:val="000000" w:themeColor="text1"/>
+        </w:rPr>
+        <w:t>Der skal ikke være en læge til stede for at kontrollere – kun hvis det er en speciel/kompliceret scanning, s</w:t>
+      </w:r>
+      <w:r>
+        <w:rPr>
+          <w:rFonts w:ascii="Cambria" w:hAnsi="Cambria"/>
+          <w:color w:val="000000" w:themeColor="text1"/>
+        </w:rPr>
+        <w:t>om en læge skal godkende. På afdelingen</w:t>
+      </w:r>
+      <w:r>
+        <w:rPr>
+          <w:rFonts w:ascii="Cambria" w:hAnsi="Cambria"/>
+          <w:color w:val="000000" w:themeColor="text1"/>
+        </w:rPr>
+        <w:t xml:space="preserve"> er det stort set alle scanninger, der bliver foretaget af </w:t>
+      </w:r>
+      <w:proofErr w:type="spellStart"/>
+      <w:r>
+        <w:rPr>
+          <w:rFonts w:ascii="Cambria" w:hAnsi="Cambria"/>
+          <w:color w:val="000000" w:themeColor="text1"/>
+        </w:rPr>
+        <w:t>sonografer</w:t>
+      </w:r>
+      <w:proofErr w:type="spellEnd"/>
+      <w:r>
+        <w:rPr>
+          <w:rFonts w:ascii="Cambria" w:hAnsi="Cambria"/>
+          <w:color w:val="000000" w:themeColor="text1"/>
+        </w:rPr>
+        <w:t xml:space="preserve"> uden læge til stede. </w:t>
       </w:r>
     </w:p>
     <w:p>
@@ -326,7 +536,25 @@
           <w:color w:val="000000" w:themeColor="text1"/>
         </w:rPr>
         <w:lastRenderedPageBreak/>
-        <w:t xml:space="preserve">Hvor mange sonografer er ansat? </w:t>
+        <w:t xml:space="preserve">Hvor mange </w:t>
+      </w:r>
+      <w:proofErr w:type="spellStart"/>
+      <w:r>
+        <w:rPr>
+          <w:rFonts w:ascii="Cambria" w:hAnsi="Cambria"/>
+          <w:b/>
+          <w:color w:val="000000" w:themeColor="text1"/>
+        </w:rPr>
+        <w:t>sonografer</w:t>
+      </w:r>
+      <w:proofErr w:type="spellEnd"/>
+      <w:r>
+        <w:rPr>
+          <w:rFonts w:ascii="Cambria" w:hAnsi="Cambria"/>
+          <w:b/>
+          <w:color w:val="000000" w:themeColor="text1"/>
+        </w:rPr>
+        <w:t xml:space="preserve"> er ansat? </w:t>
       </w:r>
     </w:p>
     <w:p>
@@ -396,64 +624,203 @@
           <w:rFonts w:ascii="Cambria" w:hAnsi="Cambria"/>
           <w:color w:val="000000" w:themeColor="text1"/>
         </w:rPr>
-        <w:t xml:space="preserve">Der er 6 sonografer på HEH. Der bliver foretaget cirka 30-40 scanninger om dagen. </w:t>
-      </w:r>
-    </w:p>
-    <w:p>
-      <w:pPr>
-        <w:spacing w:line="276" w:lineRule="auto"/>
-        <w:rPr>
-          <w:rFonts w:ascii="Cambria" w:hAnsi="Cambria"/>
-          <w:color w:val="000000" w:themeColor="text1"/>
-        </w:rPr>
-      </w:pPr>
-      <w:r>
-        <w:rPr>
-          <w:rFonts w:ascii="Cambria" w:hAnsi="Cambria"/>
-          <w:color w:val="000000" w:themeColor="text1"/>
-        </w:rPr>
-        <w:t xml:space="preserve">En scanning tager cirka 35 minutter, hvor den aktive del er 25-30 minutter og de resterende er til dokumentation. </w:t>
-      </w:r>
-    </w:p>
-    <w:p>
-      <w:pPr>
-        <w:spacing w:line="276" w:lineRule="auto"/>
-        <w:rPr>
-          <w:rFonts w:ascii="Cambria" w:hAnsi="Cambria"/>
-          <w:color w:val="000000" w:themeColor="text1"/>
-        </w:rPr>
-      </w:pPr>
-    </w:p>
-    <w:p>
-      <w:pPr>
-        <w:spacing w:line="276" w:lineRule="auto"/>
-        <w:rPr>
-          <w:rFonts w:ascii="Cambria" w:hAnsi="Cambria"/>
-          <w:color w:val="000000" w:themeColor="text1"/>
-        </w:rPr>
-      </w:pPr>
-      <w:r>
-        <w:rPr>
-          <w:rFonts w:ascii="Cambria" w:hAnsi="Cambria"/>
-          <w:color w:val="000000" w:themeColor="text1"/>
-        </w:rPr>
-        <w:t xml:space="preserve">Tina Arnbjørn scanner 1-2 dage om ugen, hvilket betyder, at der er 5,5 mand, der scanner om ugen på HEH. Ifølge bevillingen er de, det antal, de skal være på HEH. </w:t>
-      </w:r>
-    </w:p>
-    <w:p>
-      <w:pPr>
-        <w:spacing w:line="276" w:lineRule="auto"/>
-        <w:rPr>
-          <w:rFonts w:ascii="Cambria" w:hAnsi="Cambria"/>
-          <w:color w:val="000000" w:themeColor="text1"/>
-        </w:rPr>
-      </w:pPr>
-      <w:r>
-        <w:rPr>
-          <w:rFonts w:ascii="Cambria" w:hAnsi="Cambria"/>
-          <w:color w:val="000000" w:themeColor="text1"/>
-        </w:rPr>
-        <w:t xml:space="preserve">Der er et stigende antal af fødsler – 200 flere fødende i år, 2016, på HEH. Dette kan eventuelt føre til en stigning i bevilling. </w:t>
+        <w:t xml:space="preserve">Der er 6 </w:t>
+      </w:r>
+      <w:proofErr w:type="spellStart"/>
+      <w:r>
+        <w:rPr>
+          <w:rFonts w:ascii="Cambria" w:hAnsi="Cambria"/>
+          <w:color w:val="000000" w:themeColor="text1"/>
+        </w:rPr>
+        <w:t>sonografer</w:t>
+      </w:r>
+      <w:proofErr w:type="spellEnd"/>
+      <w:r>
+        <w:rPr>
+          <w:rFonts w:ascii="Cambria" w:hAnsi="Cambria"/>
+          <w:color w:val="000000" w:themeColor="text1"/>
+        </w:rPr>
+        <w:t xml:space="preserve"> på afdelingen</w:t>
+      </w:r>
+      <w:r>
+        <w:rPr>
+          <w:rFonts w:ascii="Cambria" w:hAnsi="Cambria"/>
+          <w:color w:val="000000" w:themeColor="text1"/>
+        </w:rPr>
+        <w:t xml:space="preserve">. Der bliver foretaget cirka 30-40 scanninger om dagen. </w:t>
+      </w:r>
+    </w:p>
+    <w:p>
+      <w:pPr>
+        <w:spacing w:line="276" w:lineRule="auto"/>
+        <w:rPr>
+          <w:rFonts w:ascii="Cambria" w:hAnsi="Cambria"/>
+          <w:color w:val="000000" w:themeColor="text1"/>
+        </w:rPr>
+      </w:pPr>
+      <w:r>
+        <w:rPr>
+          <w:rFonts w:ascii="Cambria" w:hAnsi="Cambria"/>
+          <w:color w:val="000000" w:themeColor="text1"/>
+        </w:rPr>
+        <w:t>En scanning tager cirka 35 minutter, hvor den aktive del er 25-30 minutter og de</w:t>
+      </w:r>
+      <w:r>
+        <w:rPr>
+          <w:rFonts w:ascii="Cambria" w:hAnsi="Cambria"/>
+          <w:color w:val="000000" w:themeColor="text1"/>
+        </w:rPr>
+        <w:t>n</w:t>
+      </w:r>
+      <w:r>
+        <w:rPr>
+          <w:rFonts w:ascii="Cambria" w:hAnsi="Cambria"/>
+          <w:color w:val="000000" w:themeColor="text1"/>
+        </w:rPr>
+        <w:t xml:space="preserve"> resterende </w:t>
+      </w:r>
+      <w:r>
+        <w:rPr>
+          <w:rFonts w:ascii="Cambria" w:hAnsi="Cambria"/>
+          <w:color w:val="000000" w:themeColor="text1"/>
+        </w:rPr>
+        <w:t xml:space="preserve">del </w:t>
+      </w:r>
+      <w:r>
+        <w:rPr>
+          <w:rFonts w:ascii="Cambria" w:hAnsi="Cambria"/>
+          <w:color w:val="000000" w:themeColor="text1"/>
+        </w:rPr>
+        <w:t xml:space="preserve">er til dokumentation. </w:t>
+      </w:r>
+    </w:p>
+    <w:p>
+      <w:pPr>
+        <w:spacing w:line="276" w:lineRule="auto"/>
+        <w:rPr>
+          <w:rFonts w:ascii="Cambria" w:hAnsi="Cambria"/>
+          <w:color w:val="000000" w:themeColor="text1"/>
+        </w:rPr>
+      </w:pPr>
+    </w:p>
+    <w:p>
+      <w:pPr>
+        <w:spacing w:line="276" w:lineRule="auto"/>
+        <w:rPr>
+          <w:rFonts w:ascii="Cambria" w:hAnsi="Cambria"/>
+          <w:color w:val="000000" w:themeColor="text1"/>
+        </w:rPr>
+      </w:pPr>
+      <w:r>
+        <w:rPr>
+          <w:rFonts w:ascii="Cambria" w:hAnsi="Cambria"/>
+          <w:color w:val="000000" w:themeColor="text1"/>
+        </w:rPr>
+        <w:t xml:space="preserve">Tina Arnbjørn scanner 1-2 dage om ugen, hvilket betyder, at der er 5,5 </w:t>
+      </w:r>
+      <w:r>
+        <w:rPr>
+          <w:rFonts w:ascii="Cambria" w:hAnsi="Cambria"/>
+          <w:color w:val="000000" w:themeColor="text1"/>
+        </w:rPr>
+        <w:t>mand, der scanner om ugen på afdelingen</w:t>
+      </w:r>
+      <w:r>
+        <w:rPr>
+          <w:rFonts w:ascii="Cambria" w:hAnsi="Cambria"/>
+          <w:color w:val="000000" w:themeColor="text1"/>
+        </w:rPr>
+        <w:t xml:space="preserve">. Ifølge bevillingen er de, det antal, de skal være på </w:t>
+      </w:r>
+      <w:r>
+        <w:rPr>
+          <w:rFonts w:ascii="Cambria" w:hAnsi="Cambria"/>
+          <w:color w:val="000000" w:themeColor="text1"/>
+        </w:rPr>
+        <w:t>afdelingen</w:t>
+      </w:r>
+      <w:r>
+        <w:rPr>
+          <w:rFonts w:ascii="Cambria" w:hAnsi="Cambria"/>
+          <w:color w:val="000000" w:themeColor="text1"/>
+        </w:rPr>
+        <w:t xml:space="preserve">. </w:t>
+      </w:r>
+    </w:p>
+    <w:p>
+      <w:pPr>
+        <w:spacing w:line="276" w:lineRule="auto"/>
+        <w:rPr>
+          <w:rFonts w:ascii="Cambria" w:hAnsi="Cambria"/>
+          <w:color w:val="000000" w:themeColor="text1"/>
+        </w:rPr>
+      </w:pPr>
+      <w:r>
+        <w:rPr>
+          <w:rFonts w:ascii="Cambria" w:hAnsi="Cambria"/>
+          <w:color w:val="000000" w:themeColor="text1"/>
+        </w:rPr>
+        <w:t xml:space="preserve">Der er et stigende antal af fødsler – 200 flere fødende i år, 2016, på </w:t>
+      </w:r>
+      <w:r>
+        <w:rPr>
+          <w:rFonts w:ascii="Cambria" w:hAnsi="Cambria"/>
+          <w:color w:val="000000" w:themeColor="text1"/>
+        </w:rPr>
+        <w:t>afdelingen</w:t>
+      </w:r>
+      <w:r>
+        <w:rPr>
+          <w:rFonts w:ascii="Cambria" w:hAnsi="Cambria"/>
+          <w:color w:val="000000" w:themeColor="text1"/>
+        </w:rPr>
+        <w:t xml:space="preserve">. Dette kan eventuelt føre til en stigning i bevilling. </w:t>
+      </w:r>
+    </w:p>
+    <w:p>
+      <w:pPr>
+        <w:spacing w:line="276" w:lineRule="auto"/>
+        <w:rPr>
+          <w:rFonts w:ascii="Cambria" w:hAnsi="Cambria"/>
+          <w:color w:val="000000" w:themeColor="text1"/>
+        </w:rPr>
+      </w:pPr>
+    </w:p>
+    <w:p>
+      <w:pPr>
+        <w:spacing w:line="276" w:lineRule="auto"/>
+        <w:rPr>
+          <w:rFonts w:ascii="Cambria" w:hAnsi="Cambria"/>
+          <w:color w:val="000000" w:themeColor="text1"/>
+        </w:rPr>
+      </w:pPr>
+      <w:r>
+        <w:rPr>
+          <w:rFonts w:ascii="Cambria" w:hAnsi="Cambria"/>
+          <w:color w:val="000000" w:themeColor="text1"/>
+        </w:rPr>
+        <w:t>Ved uge 12-16 får den gravide</w:t>
+      </w:r>
+      <w:r>
+        <w:rPr>
+          <w:rFonts w:ascii="Cambria" w:hAnsi="Cambria"/>
+          <w:color w:val="000000" w:themeColor="text1"/>
+        </w:rPr>
+        <w:t xml:space="preserve"> en nakkefoldscanning, omkring uge 20 får </w:t>
+      </w:r>
+      <w:r>
+        <w:rPr>
+          <w:rFonts w:ascii="Cambria" w:hAnsi="Cambria"/>
+          <w:color w:val="000000" w:themeColor="text1"/>
+        </w:rPr>
+        <w:t>den gravide</w:t>
+      </w:r>
+      <w:r>
+        <w:rPr>
+          <w:rFonts w:ascii="Cambria" w:hAnsi="Cambria"/>
+          <w:color w:val="000000" w:themeColor="text1"/>
+        </w:rPr>
+        <w:t xml:space="preserve"> type 2 scanning (misdannelsesscanning) og efter behov tilbydes vægtscanning.</w:t>
       </w:r>
     </w:p>
     <w:p>
@@ -514,7 +881,35 @@
           <w:rFonts w:ascii="Cambria" w:hAnsi="Cambria"/>
           <w:color w:val="000000" w:themeColor="text1"/>
         </w:rPr>
-        <w:t xml:space="preserve">På HEH har de udstyr til fire stuer samt en satellit i Skanderborg. En af de fire stuer er en lægestue. De har tre daglige programmer samt et lægeprogram. </w:t>
+        <w:t xml:space="preserve">På </w:t>
+      </w:r>
+      <w:r>
+        <w:rPr>
+          <w:rFonts w:ascii="Cambria" w:hAnsi="Cambria"/>
+          <w:color w:val="000000" w:themeColor="text1"/>
+        </w:rPr>
+        <w:t>afdelingen</w:t>
+      </w:r>
+      <w:r>
+        <w:rPr>
+          <w:rFonts w:ascii="Cambria" w:hAnsi="Cambria"/>
+          <w:color w:val="000000" w:themeColor="text1"/>
+        </w:rPr>
+        <w:t xml:space="preserve"> har de udstyr til fire stuer samt en satellit</w:t>
+      </w:r>
+      <w:r>
+        <w:rPr>
+          <w:rFonts w:ascii="Cambria" w:hAnsi="Cambria"/>
+          <w:color w:val="000000" w:themeColor="text1"/>
+        </w:rPr>
+        <w:t xml:space="preserve"> stue</w:t>
+      </w:r>
+      <w:r>
+        <w:rPr>
+          <w:rFonts w:ascii="Cambria" w:hAnsi="Cambria"/>
+          <w:color w:val="000000" w:themeColor="text1"/>
+        </w:rPr>
+        <w:t xml:space="preserve"> i Skanderborg. En af de fire stuer er en lægestue. De har tre daglige programmer samt et lægeprogram. </w:t>
       </w:r>
     </w:p>
     <w:p>
@@ -566,39 +961,80 @@
           <w:b/>
           <w:color w:val="000000" w:themeColor="text1"/>
         </w:rPr>
-        <w:t>Hvad er proceduren for sonografers arbejdsdag?</w:t>
-      </w:r>
-    </w:p>
-    <w:p>
-      <w:pPr>
-        <w:spacing w:line="276" w:lineRule="auto"/>
-        <w:rPr>
-          <w:rFonts w:ascii="Cambria" w:hAnsi="Cambria"/>
-          <w:color w:val="000000" w:themeColor="text1"/>
-        </w:rPr>
-      </w:pPr>
-      <w:r>
-        <w:rPr>
-          <w:rFonts w:ascii="Cambria" w:hAnsi="Cambria"/>
-          <w:color w:val="000000" w:themeColor="text1"/>
-        </w:rPr>
-        <w:t xml:space="preserve">De foretager 10 scanninger pr. dag hver især afhængig af, om der er tre eller fire stuer i gang. Sonograferne laver ikke andet end at scanne den dag. De forsøger så vidt muligt at aflaste gennem varierende arbejdsdage. De scanner maksimalt fire dage i ugen undtagen i ferieperioder, hvor de kan komme til at scanne fem dage i ugen. </w:t>
-      </w:r>
-    </w:p>
-    <w:p>
-      <w:pPr>
-        <w:spacing w:line="276" w:lineRule="auto"/>
-        <w:rPr>
-          <w:rFonts w:ascii="Cambria" w:hAnsi="Cambria"/>
-          <w:color w:val="000000" w:themeColor="text1"/>
-        </w:rPr>
-      </w:pPr>
-      <w:r>
-        <w:rPr>
-          <w:rFonts w:ascii="Cambria" w:hAnsi="Cambria"/>
-          <w:color w:val="000000" w:themeColor="text1"/>
-        </w:rPr>
-        <w:t xml:space="preserve">En dag starter de med medicinske aborter, som ikke kræver særlig meget scanning. En anden dag starter de med at tage væv fra en moderkage – dette kræver heller ingen scanning. </w:t>
+        <w:t xml:space="preserve">Hvad er proceduren for </w:t>
+      </w:r>
+      <w:proofErr w:type="spellStart"/>
+      <w:r>
+        <w:rPr>
+          <w:rFonts w:ascii="Cambria" w:hAnsi="Cambria"/>
+          <w:b/>
+          <w:color w:val="000000" w:themeColor="text1"/>
+        </w:rPr>
+        <w:t>sonografers</w:t>
+      </w:r>
+      <w:proofErr w:type="spellEnd"/>
+      <w:r>
+        <w:rPr>
+          <w:rFonts w:ascii="Cambria" w:hAnsi="Cambria"/>
+          <w:b/>
+          <w:color w:val="000000" w:themeColor="text1"/>
+        </w:rPr>
+        <w:t xml:space="preserve"> arbejdsdag?</w:t>
+      </w:r>
+    </w:p>
+    <w:p>
+      <w:pPr>
+        <w:spacing w:line="276" w:lineRule="auto"/>
+        <w:rPr>
+          <w:rFonts w:ascii="Cambria" w:hAnsi="Cambria"/>
+          <w:color w:val="000000" w:themeColor="text1"/>
+        </w:rPr>
+      </w:pPr>
+      <w:r>
+        <w:rPr>
+          <w:rFonts w:ascii="Cambria" w:hAnsi="Cambria"/>
+          <w:color w:val="000000" w:themeColor="text1"/>
+        </w:rPr>
+        <w:t xml:space="preserve">De foretager 10 scanninger pr. dag hver især afhængig af, om der er tre eller fire stuer i gang. </w:t>
+      </w:r>
+      <w:proofErr w:type="spellStart"/>
+      <w:r>
+        <w:rPr>
+          <w:rFonts w:ascii="Cambria" w:hAnsi="Cambria"/>
+          <w:color w:val="000000" w:themeColor="text1"/>
+        </w:rPr>
+        <w:t>Sonograferne</w:t>
+      </w:r>
+      <w:proofErr w:type="spellEnd"/>
+      <w:r>
+        <w:rPr>
+          <w:rFonts w:ascii="Cambria" w:hAnsi="Cambria"/>
+          <w:color w:val="000000" w:themeColor="text1"/>
+        </w:rPr>
+        <w:t xml:space="preserve"> laver ikke andet end at scanne den dag. De forsøger så vidt muligt at aflaste gennem varierende arbejdsdage. De scanner maksimalt fire dage i ugen undtagen i ferieperioder, hvor de kan komme til at scanne fem dage i ugen. </w:t>
+      </w:r>
+    </w:p>
+    <w:p>
+      <w:pPr>
+        <w:spacing w:line="276" w:lineRule="auto"/>
+        <w:rPr>
+          <w:rFonts w:ascii="Cambria" w:hAnsi="Cambria"/>
+          <w:color w:val="000000" w:themeColor="text1"/>
+        </w:rPr>
+      </w:pPr>
+      <w:r>
+        <w:rPr>
+          <w:rFonts w:ascii="Cambria" w:hAnsi="Cambria"/>
+          <w:color w:val="000000" w:themeColor="text1"/>
+        </w:rPr>
+        <w:t xml:space="preserve">Aflastningsdagene kan forløbe med følgende: </w:t>
+      </w:r>
+      <w:r>
+        <w:rPr>
+          <w:rFonts w:ascii="Cambria" w:hAnsi="Cambria"/>
+          <w:color w:val="000000" w:themeColor="text1"/>
+        </w:rPr>
+        <w:t xml:space="preserve">En dag starter de med medicinske aborter, som ikke kræver særlig meget scanning. En anden dag starter de med at tage væv fra en moderkage – dette kræver ingen scanning. </w:t>
       </w:r>
     </w:p>
     <w:p>
@@ -759,348 +1195,515 @@
           <w:rFonts w:ascii="Cambria" w:hAnsi="Cambria"/>
           <w:color w:val="000000" w:themeColor="text1"/>
         </w:rPr>
+        <w:t xml:space="preserve">Tvillinger er lig med en dyr takst. Anderledes tid bliver sat af, når der er tale om tvillinger. Det tager dobbelt tid. </w:t>
+      </w:r>
+    </w:p>
+    <w:p>
+      <w:pPr>
+        <w:spacing w:line="276" w:lineRule="auto"/>
+        <w:rPr>
+          <w:rFonts w:ascii="Cambria" w:hAnsi="Cambria"/>
+          <w:color w:val="000000" w:themeColor="text1"/>
+        </w:rPr>
+      </w:pPr>
+      <w:r>
+        <w:rPr>
+          <w:rFonts w:ascii="Cambria" w:hAnsi="Cambria"/>
+          <w:color w:val="000000" w:themeColor="text1"/>
+        </w:rPr>
+        <w:t>Nakkefoldsscanning og flowmåling er meget komplicere</w:t>
+      </w:r>
+      <w:r>
+        <w:rPr>
+          <w:rFonts w:ascii="Cambria" w:hAnsi="Cambria"/>
+          <w:color w:val="000000" w:themeColor="text1"/>
+        </w:rPr>
+        <w:t>de, da de</w:t>
+      </w:r>
+      <w:r>
+        <w:rPr>
+          <w:rFonts w:ascii="Cambria" w:hAnsi="Cambria"/>
+          <w:color w:val="000000" w:themeColor="text1"/>
+        </w:rPr>
+        <w:t xml:space="preserve"> kræver meget og anderledes information omkring risikovurdering. </w:t>
+      </w:r>
+    </w:p>
+    <w:p>
+      <w:pPr>
+        <w:spacing w:line="276" w:lineRule="auto"/>
+        <w:rPr>
+          <w:rFonts w:ascii="Cambria" w:hAnsi="Cambria"/>
+          <w:color w:val="000000" w:themeColor="text1"/>
+        </w:rPr>
+      </w:pPr>
+    </w:p>
+    <w:p>
+      <w:pPr>
+        <w:spacing w:line="276" w:lineRule="auto"/>
+        <w:rPr>
+          <w:rFonts w:ascii="Cambria" w:hAnsi="Cambria"/>
+          <w:color w:val="000000" w:themeColor="text1"/>
+        </w:rPr>
+      </w:pPr>
+      <w:r>
+        <w:rPr>
+          <w:rFonts w:ascii="Cambria" w:hAnsi="Cambria"/>
+          <w:color w:val="000000" w:themeColor="text1"/>
+        </w:rPr>
+        <w:t xml:space="preserve">Selvbetalere betaler godt 2.000 kroner for en scanning. Den takserer under ”meget kompliceret”, og dermed vurderer Tina Arnbjørn, at det er standardniveauet for de oftest foretaget scanninger. </w:t>
+      </w:r>
+    </w:p>
+    <w:p>
+      <w:pPr>
+        <w:spacing w:line="276" w:lineRule="auto"/>
+        <w:rPr>
+          <w:rFonts w:ascii="Cambria" w:hAnsi="Cambria"/>
+          <w:color w:val="000000" w:themeColor="text1"/>
+        </w:rPr>
+      </w:pPr>
+    </w:p>
+    <w:p>
+      <w:pPr>
+        <w:spacing w:line="276" w:lineRule="auto"/>
+        <w:rPr>
+          <w:rFonts w:ascii="Cambria" w:hAnsi="Cambria"/>
+          <w:color w:val="000000" w:themeColor="text1"/>
+        </w:rPr>
+      </w:pPr>
+      <w:r>
+        <w:rPr>
+          <w:rFonts w:ascii="Cambria" w:hAnsi="Cambria"/>
+          <w:color w:val="000000" w:themeColor="text1"/>
+        </w:rPr>
+        <w:t xml:space="preserve">Billige scanninger kan være medicinske aborter. Medicinsk abort koster noget andet udover blot scanningsprisen. </w:t>
+      </w:r>
+    </w:p>
+    <w:p>
+      <w:pPr>
+        <w:spacing w:line="276" w:lineRule="auto"/>
+        <w:rPr>
+          <w:rFonts w:ascii="Cambria" w:hAnsi="Cambria"/>
+          <w:color w:val="000000" w:themeColor="text1"/>
+        </w:rPr>
+      </w:pPr>
+    </w:p>
+    <w:p>
+      <w:pPr>
+        <w:spacing w:line="276" w:lineRule="auto"/>
+        <w:rPr>
+          <w:rFonts w:ascii="Cambria" w:hAnsi="Cambria"/>
+          <w:color w:val="000000" w:themeColor="text1"/>
+        </w:rPr>
+      </w:pPr>
+      <w:r>
+        <w:rPr>
+          <w:rFonts w:ascii="Cambria" w:hAnsi="Cambria"/>
+          <w:color w:val="000000" w:themeColor="text1"/>
+        </w:rPr>
+        <w:t xml:space="preserve">Vægtscanning er under ”ukompliceret”. </w:t>
+      </w:r>
+    </w:p>
+    <w:p>
+      <w:pPr>
+        <w:spacing w:line="276" w:lineRule="auto"/>
+        <w:rPr>
+          <w:rFonts w:ascii="Cambria" w:hAnsi="Cambria"/>
+          <w:color w:val="000000" w:themeColor="text1"/>
+        </w:rPr>
+      </w:pPr>
+    </w:p>
+    <w:p>
+      <w:pPr>
+        <w:spacing w:line="276" w:lineRule="auto"/>
+        <w:rPr>
+          <w:rFonts w:ascii="Cambria" w:hAnsi="Cambria"/>
+          <w:b/>
+          <w:color w:val="000000" w:themeColor="text1"/>
+        </w:rPr>
+      </w:pPr>
+      <w:r>
+        <w:rPr>
+          <w:rFonts w:ascii="Cambria" w:hAnsi="Cambria"/>
+          <w:b/>
+          <w:color w:val="000000" w:themeColor="text1"/>
+        </w:rPr>
+        <w:t xml:space="preserve">Hvilke type arbejdsgener oplever I </w:t>
+      </w:r>
+      <w:proofErr w:type="spellStart"/>
+      <w:r>
+        <w:rPr>
+          <w:rFonts w:ascii="Cambria" w:hAnsi="Cambria"/>
+          <w:b/>
+          <w:color w:val="000000" w:themeColor="text1"/>
+        </w:rPr>
+        <w:t>i</w:t>
+      </w:r>
+      <w:proofErr w:type="spellEnd"/>
+      <w:r>
+        <w:rPr>
+          <w:rFonts w:ascii="Cambria" w:hAnsi="Cambria"/>
+          <w:b/>
+          <w:color w:val="000000" w:themeColor="text1"/>
+        </w:rPr>
+        <w:t xml:space="preserve"> forbindelse med ultralydsscanninger? </w:t>
+      </w:r>
+    </w:p>
+    <w:p>
+      <w:pPr>
+        <w:spacing w:line="276" w:lineRule="auto"/>
+        <w:rPr>
+          <w:rFonts w:ascii="Cambria" w:hAnsi="Cambria"/>
+          <w:b/>
+          <w:color w:val="000000" w:themeColor="text1"/>
+        </w:rPr>
+      </w:pPr>
+      <w:r>
+        <w:rPr>
+          <w:rFonts w:ascii="Cambria" w:hAnsi="Cambria"/>
+          <w:b/>
+          <w:color w:val="000000" w:themeColor="text1"/>
+        </w:rPr>
+        <w:t>Oplever I sygedage i forbindelse med arbejdsgener?</w:t>
+      </w:r>
+    </w:p>
+    <w:p>
+      <w:pPr>
+        <w:spacing w:line="276" w:lineRule="auto"/>
+        <w:rPr>
+          <w:rFonts w:ascii="Cambria" w:hAnsi="Cambria"/>
+          <w:b/>
+          <w:color w:val="000000" w:themeColor="text1"/>
+        </w:rPr>
+      </w:pPr>
+      <w:r>
+        <w:rPr>
+          <w:rFonts w:ascii="Cambria" w:hAnsi="Cambria"/>
+          <w:b/>
+          <w:color w:val="000000" w:themeColor="text1"/>
+        </w:rPr>
+        <w:t xml:space="preserve">Hvis ja, har I været nødsaget til at skulle uddanne flere </w:t>
+      </w:r>
+      <w:proofErr w:type="spellStart"/>
+      <w:r>
+        <w:rPr>
+          <w:rFonts w:ascii="Cambria" w:hAnsi="Cambria"/>
+          <w:b/>
+          <w:color w:val="000000" w:themeColor="text1"/>
+        </w:rPr>
+        <w:t>sonografer</w:t>
+      </w:r>
+      <w:proofErr w:type="spellEnd"/>
+      <w:r>
+        <w:rPr>
+          <w:rFonts w:ascii="Cambria" w:hAnsi="Cambria"/>
+          <w:b/>
+          <w:color w:val="000000" w:themeColor="text1"/>
+        </w:rPr>
+        <w:t xml:space="preserve"> pga. det? </w:t>
+      </w:r>
+    </w:p>
+    <w:p>
+      <w:pPr>
+        <w:spacing w:line="276" w:lineRule="auto"/>
+        <w:rPr>
+          <w:rFonts w:ascii="Cambria" w:hAnsi="Cambria"/>
+          <w:color w:val="000000" w:themeColor="text1"/>
+        </w:rPr>
+      </w:pPr>
+      <w:r>
+        <w:rPr>
+          <w:rFonts w:ascii="Cambria" w:hAnsi="Cambria"/>
+          <w:color w:val="000000" w:themeColor="text1"/>
+        </w:rPr>
+        <w:t xml:space="preserve">På </w:t>
+      </w:r>
+      <w:r>
+        <w:rPr>
+          <w:rFonts w:ascii="Cambria" w:hAnsi="Cambria"/>
+          <w:color w:val="000000" w:themeColor="text1"/>
+        </w:rPr>
+        <w:t>afdelingen</w:t>
+      </w:r>
+      <w:r>
+        <w:rPr>
+          <w:rFonts w:ascii="Cambria" w:hAnsi="Cambria"/>
+          <w:color w:val="000000" w:themeColor="text1"/>
+        </w:rPr>
+        <w:t xml:space="preserve"> har de oplevet arbejdsgener, men ikke noget, der giver sygdom. Det kan heller ikke bevises med sygefravær. Arbejdsgener kan ikke måles, da det ikke er beviseligt. </w:t>
+      </w:r>
+    </w:p>
+    <w:p>
+      <w:pPr>
+        <w:spacing w:line="276" w:lineRule="auto"/>
+        <w:rPr>
+          <w:rFonts w:ascii="Cambria" w:hAnsi="Cambria"/>
+          <w:color w:val="000000" w:themeColor="text1"/>
+        </w:rPr>
+      </w:pPr>
+    </w:p>
+    <w:p>
+      <w:pPr>
+        <w:spacing w:line="276" w:lineRule="auto"/>
+        <w:rPr>
+          <w:rFonts w:ascii="Cambria" w:hAnsi="Cambria"/>
+          <w:b/>
+          <w:color w:val="000000" w:themeColor="text1"/>
+        </w:rPr>
+      </w:pPr>
+      <w:r>
+        <w:rPr>
+          <w:rFonts w:ascii="Cambria" w:hAnsi="Cambria"/>
+          <w:b/>
+          <w:color w:val="000000" w:themeColor="text1"/>
+        </w:rPr>
+        <w:t xml:space="preserve">Har I nogle arbejdstilsynsrestriktioner i forhold til antal timer pr. dag pr. person? </w:t>
+      </w:r>
+    </w:p>
+    <w:p>
+      <w:pPr>
+        <w:spacing w:line="276" w:lineRule="auto"/>
+        <w:rPr>
+          <w:rFonts w:ascii="Cambria" w:hAnsi="Cambria"/>
+          <w:color w:val="000000" w:themeColor="text1"/>
+        </w:rPr>
+      </w:pPr>
+      <w:r>
+        <w:rPr>
+          <w:rFonts w:ascii="Cambria" w:hAnsi="Cambria"/>
+          <w:color w:val="000000" w:themeColor="text1"/>
+        </w:rPr>
+        <w:t xml:space="preserve">Der er anbefalinger omkring restriktioner fra Dansk </w:t>
+      </w:r>
+      <w:proofErr w:type="spellStart"/>
+      <w:r>
+        <w:rPr>
+          <w:rFonts w:ascii="Cambria" w:hAnsi="Cambria"/>
+          <w:color w:val="000000" w:themeColor="text1"/>
+        </w:rPr>
+        <w:t>Føtalmedicinsk</w:t>
+      </w:r>
+      <w:proofErr w:type="spellEnd"/>
+      <w:r>
+        <w:rPr>
+          <w:rFonts w:ascii="Cambria" w:hAnsi="Cambria"/>
+          <w:color w:val="000000" w:themeColor="text1"/>
+        </w:rPr>
+        <w:t xml:space="preserve"> Selskab: maksimalt 28 timer om ugen. De skal ikke rette sig efter disse restriktioner</w:t>
+      </w:r>
+      <w:r>
+        <w:rPr>
+          <w:rFonts w:ascii="Cambria" w:hAnsi="Cambria"/>
+          <w:color w:val="000000" w:themeColor="text1"/>
+        </w:rPr>
+        <w:t>, men rådes til at følge disse</w:t>
+      </w:r>
+      <w:r>
+        <w:rPr>
+          <w:rFonts w:ascii="Cambria" w:hAnsi="Cambria"/>
+          <w:color w:val="000000" w:themeColor="text1"/>
+        </w:rPr>
+        <w:t>.</w:t>
+      </w:r>
+    </w:p>
+    <w:p>
+      <w:pPr>
+        <w:spacing w:line="276" w:lineRule="auto"/>
+        <w:rPr>
+          <w:rFonts w:ascii="Cambria" w:hAnsi="Cambria"/>
+          <w:color w:val="000000" w:themeColor="text1"/>
+        </w:rPr>
+      </w:pPr>
+    </w:p>
+    <w:p>
+      <w:pPr>
+        <w:spacing w:line="276" w:lineRule="auto"/>
+        <w:rPr>
+          <w:rFonts w:ascii="Cambria" w:hAnsi="Cambria"/>
+          <w:color w:val="000000" w:themeColor="text1"/>
+        </w:rPr>
+      </w:pPr>
+      <w:r>
+        <w:rPr>
+          <w:rFonts w:ascii="Cambria" w:hAnsi="Cambria"/>
+          <w:color w:val="000000" w:themeColor="text1"/>
+        </w:rPr>
+        <w:t>En rotation i arbejdsgangen er gjort grundet mere fokus på arbejdsmiljø og arbejdsstillinger.</w:t>
+      </w:r>
+    </w:p>
+    <w:p>
+      <w:pPr>
+        <w:spacing w:line="276" w:lineRule="auto"/>
+        <w:rPr>
+          <w:rFonts w:ascii="Cambria" w:hAnsi="Cambria"/>
+          <w:color w:val="000000" w:themeColor="text1"/>
+        </w:rPr>
+      </w:pPr>
+    </w:p>
+    <w:p>
+      <w:pPr>
+        <w:spacing w:line="276" w:lineRule="auto"/>
+        <w:rPr>
+          <w:rFonts w:ascii="Cambria" w:hAnsi="Cambria"/>
+          <w:color w:val="000000" w:themeColor="text1"/>
+        </w:rPr>
+      </w:pPr>
+      <w:r>
+        <w:rPr>
+          <w:rFonts w:ascii="Cambria" w:hAnsi="Cambria"/>
+          <w:color w:val="000000" w:themeColor="text1"/>
+        </w:rPr>
+        <w:t xml:space="preserve">Dansk </w:t>
+      </w:r>
+      <w:proofErr w:type="spellStart"/>
+      <w:r>
+        <w:rPr>
+          <w:rFonts w:ascii="Cambria" w:hAnsi="Cambria"/>
+          <w:color w:val="000000" w:themeColor="text1"/>
+        </w:rPr>
+        <w:t>Føtalmedicinsk</w:t>
+      </w:r>
+      <w:proofErr w:type="spellEnd"/>
+      <w:r>
+        <w:rPr>
+          <w:rFonts w:ascii="Cambria" w:hAnsi="Cambria"/>
+          <w:color w:val="000000" w:themeColor="text1"/>
+        </w:rPr>
+        <w:t xml:space="preserve"> Selskab er en gruppe af læger og </w:t>
+      </w:r>
+      <w:proofErr w:type="spellStart"/>
+      <w:r>
+        <w:rPr>
+          <w:rFonts w:ascii="Cambria" w:hAnsi="Cambria"/>
+          <w:color w:val="000000" w:themeColor="text1"/>
+        </w:rPr>
+        <w:t>sonografer</w:t>
+      </w:r>
+      <w:proofErr w:type="spellEnd"/>
+      <w:r>
+        <w:rPr>
+          <w:rFonts w:ascii="Cambria" w:hAnsi="Cambria"/>
+          <w:color w:val="000000" w:themeColor="text1"/>
+        </w:rPr>
+        <w:t xml:space="preserve">, der laver guidelines og undersøger tiden og variationen af scanninger. </w:t>
+      </w:r>
+    </w:p>
+    <w:p>
+      <w:pPr>
+        <w:spacing w:line="276" w:lineRule="auto"/>
+        <w:rPr>
+          <w:rFonts w:ascii="Cambria" w:hAnsi="Cambria"/>
+          <w:color w:val="000000" w:themeColor="text1"/>
+        </w:rPr>
+      </w:pPr>
+    </w:p>
+    <w:p>
+      <w:pPr>
+        <w:spacing w:line="276" w:lineRule="auto"/>
+        <w:rPr>
+          <w:rFonts w:ascii="Cambria" w:hAnsi="Cambria"/>
+          <w:color w:val="000000" w:themeColor="text1"/>
+        </w:rPr>
+      </w:pPr>
+      <w:r>
+        <w:rPr>
+          <w:rFonts w:ascii="Cambria" w:hAnsi="Cambria"/>
+          <w:color w:val="000000" w:themeColor="text1"/>
+        </w:rPr>
+        <w:t xml:space="preserve">Udstyret har mulighed for at kunne bruges fra begge sider – altså både af højre- og venstrehåndet. Man kan også stå op og scanne – man opfordres til at veksle mellem arbejdsstillinger. De ansatte laver elastikøvelser hver morgen samt styrketræning. Derudover har de </w:t>
+      </w:r>
+      <w:proofErr w:type="spellStart"/>
+      <w:r>
+        <w:rPr>
+          <w:rFonts w:ascii="Cambria" w:hAnsi="Cambria"/>
+          <w:color w:val="000000" w:themeColor="text1"/>
+        </w:rPr>
+        <w:t>wellness</w:t>
+      </w:r>
+      <w:proofErr w:type="spellEnd"/>
+      <w:r>
+        <w:rPr>
+          <w:rFonts w:ascii="Cambria" w:hAnsi="Cambria"/>
+          <w:color w:val="000000" w:themeColor="text1"/>
+        </w:rPr>
+        <w:t xml:space="preserve"> konsulenter til rådighed. Disse kan bestilles til hver en tid, og de kommer og kigger på, hvordan deres arbejdsstilling er.</w:t>
+      </w:r>
+    </w:p>
+    <w:p>
+      <w:pPr>
+        <w:spacing w:line="276" w:lineRule="auto"/>
+        <w:rPr>
+          <w:rFonts w:ascii="Cambria" w:hAnsi="Cambria"/>
+          <w:color w:val="000000" w:themeColor="text1"/>
+        </w:rPr>
+      </w:pPr>
+    </w:p>
+    <w:p>
+      <w:pPr>
+        <w:spacing w:line="276" w:lineRule="auto"/>
+        <w:rPr>
+          <w:rFonts w:ascii="Cambria" w:hAnsi="Cambria"/>
+          <w:color w:val="000000" w:themeColor="text1"/>
+        </w:rPr>
+      </w:pPr>
+      <w:r>
+        <w:rPr>
+          <w:rFonts w:ascii="Cambria" w:hAnsi="Cambria"/>
+          <w:color w:val="000000" w:themeColor="text1"/>
+        </w:rPr>
+        <w:t>På afdelingen</w:t>
+      </w:r>
+      <w:r>
+        <w:rPr>
+          <w:rFonts w:ascii="Cambria" w:hAnsi="Cambria"/>
+          <w:color w:val="000000" w:themeColor="text1"/>
+        </w:rPr>
+        <w:t xml:space="preserve"> har de almindelige stole og nogle specielle stole. </w:t>
+      </w:r>
+    </w:p>
+    <w:p>
+      <w:pPr>
+        <w:spacing w:line="276" w:lineRule="auto"/>
+        <w:rPr>
+          <w:rFonts w:ascii="Cambria" w:hAnsi="Cambria"/>
+          <w:color w:val="000000" w:themeColor="text1"/>
+        </w:rPr>
+      </w:pPr>
+    </w:p>
+    <w:p>
+      <w:pPr>
+        <w:spacing w:line="276" w:lineRule="auto"/>
+        <w:rPr>
+          <w:rFonts w:ascii="Cambria" w:hAnsi="Cambria"/>
+          <w:b/>
+          <w:color w:val="000000" w:themeColor="text1"/>
+        </w:rPr>
+      </w:pPr>
+      <w:r>
+        <w:rPr>
+          <w:rFonts w:ascii="Cambria" w:hAnsi="Cambria"/>
+          <w:b/>
+          <w:color w:val="000000" w:themeColor="text1"/>
+        </w:rPr>
         <w:lastRenderedPageBreak/>
-        <w:t xml:space="preserve">Tvillinger er lig med en dyr takst. Anderledes tid bliver sat af, når der er tale om tvillinger. Det tager dobbelt tid. </w:t>
-      </w:r>
-    </w:p>
-    <w:p>
-      <w:pPr>
-        <w:spacing w:line="276" w:lineRule="auto"/>
-        <w:rPr>
-          <w:rFonts w:ascii="Cambria" w:hAnsi="Cambria"/>
-          <w:color w:val="000000" w:themeColor="text1"/>
-        </w:rPr>
-      </w:pPr>
-      <w:r>
-        <w:rPr>
-          <w:rFonts w:ascii="Cambria" w:hAnsi="Cambria"/>
-          <w:color w:val="000000" w:themeColor="text1"/>
-        </w:rPr>
-        <w:t xml:space="preserve">Nakkefoldsscanning og flowmåling er meget kompliceret, da det kræver meget og anderledes information omkring risikovurdering. </w:t>
-      </w:r>
-    </w:p>
-    <w:p>
-      <w:pPr>
-        <w:spacing w:line="276" w:lineRule="auto"/>
-        <w:rPr>
-          <w:rFonts w:ascii="Cambria" w:hAnsi="Cambria"/>
-          <w:color w:val="000000" w:themeColor="text1"/>
-        </w:rPr>
-      </w:pPr>
-    </w:p>
-    <w:p>
-      <w:pPr>
-        <w:spacing w:line="276" w:lineRule="auto"/>
-        <w:rPr>
-          <w:rFonts w:ascii="Cambria" w:hAnsi="Cambria"/>
-          <w:color w:val="000000" w:themeColor="text1"/>
-        </w:rPr>
-      </w:pPr>
-      <w:r>
-        <w:rPr>
-          <w:rFonts w:ascii="Cambria" w:hAnsi="Cambria"/>
-          <w:color w:val="000000" w:themeColor="text1"/>
-        </w:rPr>
-        <w:t xml:space="preserve">Selvbetalere betaler godt 2.000 kroner for en scanning. Den takserer under ”meget kompliceret”, og dermed vurderer Tina Arnbjørn, at det er standardniveauet for de oftest foretaget scanninger. </w:t>
-      </w:r>
-    </w:p>
-    <w:p>
-      <w:pPr>
-        <w:spacing w:line="276" w:lineRule="auto"/>
-        <w:rPr>
-          <w:rFonts w:ascii="Cambria" w:hAnsi="Cambria"/>
-          <w:color w:val="000000" w:themeColor="text1"/>
-        </w:rPr>
-      </w:pPr>
-    </w:p>
-    <w:p>
-      <w:pPr>
-        <w:spacing w:line="276" w:lineRule="auto"/>
-        <w:rPr>
-          <w:rFonts w:ascii="Cambria" w:hAnsi="Cambria"/>
-          <w:color w:val="000000" w:themeColor="text1"/>
-        </w:rPr>
-      </w:pPr>
-      <w:r>
-        <w:rPr>
-          <w:rFonts w:ascii="Cambria" w:hAnsi="Cambria"/>
-          <w:color w:val="000000" w:themeColor="text1"/>
-        </w:rPr>
-        <w:t xml:space="preserve">Billige scanninger kan være medicinske aborter. Medicinsk abort koster noget andet udover blot scanningsprisen. </w:t>
-      </w:r>
-    </w:p>
-    <w:p>
-      <w:pPr>
-        <w:spacing w:line="276" w:lineRule="auto"/>
-        <w:rPr>
-          <w:rFonts w:ascii="Cambria" w:hAnsi="Cambria"/>
-          <w:color w:val="000000" w:themeColor="text1"/>
-        </w:rPr>
-      </w:pPr>
-    </w:p>
-    <w:p>
-      <w:pPr>
-        <w:spacing w:line="276" w:lineRule="auto"/>
-        <w:rPr>
-          <w:rFonts w:ascii="Cambria" w:hAnsi="Cambria"/>
-          <w:color w:val="000000" w:themeColor="text1"/>
-        </w:rPr>
-      </w:pPr>
-      <w:r>
-        <w:rPr>
-          <w:rFonts w:ascii="Cambria" w:hAnsi="Cambria"/>
-          <w:color w:val="000000" w:themeColor="text1"/>
-        </w:rPr>
-        <w:t xml:space="preserve">Vægtscanning er under ”ukompliceret”. </w:t>
-      </w:r>
-    </w:p>
-    <w:p>
-      <w:pPr>
-        <w:spacing w:line="276" w:lineRule="auto"/>
-        <w:rPr>
-          <w:rFonts w:ascii="Cambria" w:hAnsi="Cambria"/>
-          <w:color w:val="000000" w:themeColor="text1"/>
-        </w:rPr>
-      </w:pPr>
-    </w:p>
-    <w:p>
-      <w:pPr>
-        <w:spacing w:line="276" w:lineRule="auto"/>
-        <w:rPr>
-          <w:rFonts w:ascii="Cambria" w:hAnsi="Cambria"/>
-          <w:b/>
-          <w:color w:val="000000" w:themeColor="text1"/>
-        </w:rPr>
-      </w:pPr>
-      <w:r>
-        <w:rPr>
-          <w:rFonts w:ascii="Cambria" w:hAnsi="Cambria"/>
-          <w:b/>
-          <w:color w:val="000000" w:themeColor="text1"/>
-        </w:rPr>
-        <w:t xml:space="preserve">Hvilke type arbejdsgener oplever I i forbindelse med ultralydsscanninger? </w:t>
-      </w:r>
-    </w:p>
-    <w:p>
-      <w:pPr>
-        <w:spacing w:line="276" w:lineRule="auto"/>
-        <w:rPr>
-          <w:rFonts w:ascii="Cambria" w:hAnsi="Cambria"/>
-          <w:b/>
-          <w:color w:val="000000" w:themeColor="text1"/>
-        </w:rPr>
-      </w:pPr>
-      <w:r>
-        <w:rPr>
-          <w:rFonts w:ascii="Cambria" w:hAnsi="Cambria"/>
-          <w:b/>
-          <w:color w:val="000000" w:themeColor="text1"/>
-        </w:rPr>
-        <w:t>Oplever I sygedage i forbindelse med arbejdsgener?</w:t>
-      </w:r>
-    </w:p>
-    <w:p>
-      <w:pPr>
-        <w:spacing w:line="276" w:lineRule="auto"/>
-        <w:rPr>
-          <w:rFonts w:ascii="Cambria" w:hAnsi="Cambria"/>
-          <w:b/>
-          <w:color w:val="000000" w:themeColor="text1"/>
-        </w:rPr>
-      </w:pPr>
-      <w:r>
-        <w:rPr>
-          <w:rFonts w:ascii="Cambria" w:hAnsi="Cambria"/>
-          <w:b/>
-          <w:color w:val="000000" w:themeColor="text1"/>
-        </w:rPr>
-        <w:t xml:space="preserve">Hvis ja, har I været nødsaget til at skulle uddanne flere sonografer pga. det? </w:t>
-      </w:r>
-    </w:p>
-    <w:p>
-      <w:pPr>
-        <w:spacing w:line="276" w:lineRule="auto"/>
-        <w:rPr>
-          <w:rFonts w:ascii="Cambria" w:hAnsi="Cambria"/>
-          <w:color w:val="000000" w:themeColor="text1"/>
-        </w:rPr>
-      </w:pPr>
-      <w:r>
-        <w:rPr>
-          <w:rFonts w:ascii="Cambria" w:hAnsi="Cambria"/>
-          <w:color w:val="000000" w:themeColor="text1"/>
-        </w:rPr>
-        <w:t xml:space="preserve">På HEH har de oplevet arbejdsgener, men ikke noget, der giver sygdom. Det kan heller ikke bevises med sygefravær. Arbejdsgener kan ikke måles, da det ikke er beviseligt. </w:t>
-      </w:r>
-    </w:p>
-    <w:p>
-      <w:pPr>
-        <w:spacing w:line="276" w:lineRule="auto"/>
-        <w:rPr>
-          <w:rFonts w:ascii="Cambria" w:hAnsi="Cambria"/>
-          <w:color w:val="000000" w:themeColor="text1"/>
-        </w:rPr>
-      </w:pPr>
-    </w:p>
-    <w:p>
-      <w:pPr>
-        <w:spacing w:line="276" w:lineRule="auto"/>
-        <w:rPr>
-          <w:rFonts w:ascii="Cambria" w:hAnsi="Cambria"/>
-          <w:b/>
-          <w:color w:val="000000" w:themeColor="text1"/>
-        </w:rPr>
-      </w:pPr>
-      <w:r>
-        <w:rPr>
-          <w:rFonts w:ascii="Cambria" w:hAnsi="Cambria"/>
-          <w:b/>
-          <w:color w:val="000000" w:themeColor="text1"/>
-        </w:rPr>
-        <w:t xml:space="preserve">Har I nogle arbejdstilsynsrestriktioner i forhold til antal timer pr. dag pr. person? </w:t>
-      </w:r>
-    </w:p>
-    <w:p>
-      <w:pPr>
-        <w:spacing w:line="276" w:lineRule="auto"/>
-        <w:rPr>
-          <w:rFonts w:ascii="Cambria" w:hAnsi="Cambria"/>
-          <w:color w:val="000000" w:themeColor="text1"/>
-        </w:rPr>
-      </w:pPr>
-      <w:r>
-        <w:rPr>
-          <w:rFonts w:ascii="Cambria" w:hAnsi="Cambria"/>
-          <w:color w:val="000000" w:themeColor="text1"/>
-        </w:rPr>
-        <w:t>Der er anbefalinger omkring restriktioner fra Dansk Føtalmedicinsk Selskab: maksimalt 28 timer om ugen. De skal ikke rette sig efter disse restriktioner.</w:t>
-      </w:r>
-    </w:p>
-    <w:p>
-      <w:pPr>
-        <w:spacing w:line="276" w:lineRule="auto"/>
-        <w:rPr>
-          <w:rFonts w:ascii="Cambria" w:hAnsi="Cambria"/>
-          <w:color w:val="000000" w:themeColor="text1"/>
-        </w:rPr>
-      </w:pPr>
-    </w:p>
-    <w:p>
-      <w:pPr>
-        <w:spacing w:line="276" w:lineRule="auto"/>
-        <w:rPr>
-          <w:rFonts w:ascii="Cambria" w:hAnsi="Cambria"/>
-          <w:color w:val="000000" w:themeColor="text1"/>
-        </w:rPr>
-      </w:pPr>
-      <w:r>
-        <w:rPr>
-          <w:rFonts w:ascii="Cambria" w:hAnsi="Cambria"/>
-          <w:color w:val="000000" w:themeColor="text1"/>
-        </w:rPr>
-        <w:t>En rotation i arbejdsgangen er gjort grundet mere fokus på arbejdsmiljø og arbejdsstillinger.</w:t>
-      </w:r>
-    </w:p>
-    <w:p>
-      <w:pPr>
-        <w:spacing w:line="276" w:lineRule="auto"/>
-        <w:rPr>
-          <w:rFonts w:ascii="Cambria" w:hAnsi="Cambria"/>
-          <w:color w:val="000000" w:themeColor="text1"/>
-        </w:rPr>
-      </w:pPr>
-    </w:p>
-    <w:p>
-      <w:pPr>
-        <w:spacing w:line="276" w:lineRule="auto"/>
-        <w:rPr>
-          <w:rFonts w:ascii="Cambria" w:hAnsi="Cambria"/>
-          <w:color w:val="000000" w:themeColor="text1"/>
-        </w:rPr>
-      </w:pPr>
-      <w:r>
-        <w:rPr>
-          <w:rFonts w:ascii="Cambria" w:hAnsi="Cambria"/>
-          <w:color w:val="000000" w:themeColor="text1"/>
-        </w:rPr>
-        <w:t xml:space="preserve">Dansk Føtalmedicinsk Selskab er en gruppe af læger og sonografer, der laver guidelines og undersøger tiden og variationen af scanninger. </w:t>
-      </w:r>
-    </w:p>
-    <w:p>
-      <w:pPr>
-        <w:spacing w:line="276" w:lineRule="auto"/>
-        <w:rPr>
-          <w:rFonts w:ascii="Cambria" w:hAnsi="Cambria"/>
-          <w:color w:val="000000" w:themeColor="text1"/>
-        </w:rPr>
-      </w:pPr>
-    </w:p>
-    <w:p>
-      <w:pPr>
-        <w:spacing w:line="276" w:lineRule="auto"/>
-        <w:rPr>
-          <w:rFonts w:ascii="Cambria" w:hAnsi="Cambria"/>
-          <w:color w:val="000000" w:themeColor="text1"/>
-        </w:rPr>
-      </w:pPr>
-      <w:r>
-        <w:rPr>
-          <w:rFonts w:ascii="Cambria" w:hAnsi="Cambria"/>
-          <w:color w:val="000000" w:themeColor="text1"/>
-        </w:rPr>
-        <w:t>Udstyret har mulighed for at kunne bruges fra begge sider – altså både af højre- og venstrehåndet. Man kan også stå op og scanne – man opfordres til at veksle mellem arbejdsstillinger. De ansatte laver elastikøvelser hver morgen samt styrketræning. Derudover har de wellness konsulenter til rådighed. Disse kan bestilles til hver en tid, og de kommer og kigger på, hvordan deres arbejdsstilling er.</w:t>
-      </w:r>
-    </w:p>
-    <w:p>
-      <w:pPr>
-        <w:spacing w:line="276" w:lineRule="auto"/>
-        <w:rPr>
-          <w:rFonts w:ascii="Cambria" w:hAnsi="Cambria"/>
-          <w:color w:val="000000" w:themeColor="text1"/>
-        </w:rPr>
-      </w:pPr>
-    </w:p>
-    <w:p>
-      <w:pPr>
-        <w:spacing w:line="276" w:lineRule="auto"/>
-        <w:rPr>
-          <w:rFonts w:ascii="Cambria" w:hAnsi="Cambria"/>
-          <w:color w:val="000000" w:themeColor="text1"/>
-        </w:rPr>
-      </w:pPr>
-      <w:r>
-        <w:rPr>
-          <w:rFonts w:ascii="Cambria" w:hAnsi="Cambria"/>
-          <w:color w:val="000000" w:themeColor="text1"/>
-        </w:rPr>
-        <w:t xml:space="preserve">På HEH har de almindelige stole og nogle specielle stole. </w:t>
-      </w:r>
-    </w:p>
-    <w:p>
-      <w:pPr>
-        <w:spacing w:line="276" w:lineRule="auto"/>
-        <w:rPr>
-          <w:rFonts w:ascii="Cambria" w:hAnsi="Cambria"/>
-          <w:color w:val="000000" w:themeColor="text1"/>
-        </w:rPr>
-      </w:pPr>
-    </w:p>
-    <w:p>
-      <w:pPr>
-        <w:spacing w:line="276" w:lineRule="auto"/>
-        <w:rPr>
-          <w:rFonts w:ascii="Cambria" w:hAnsi="Cambria"/>
-          <w:b/>
-          <w:color w:val="000000" w:themeColor="text1"/>
-        </w:rPr>
-      </w:pPr>
-      <w:r>
-        <w:rPr>
-          <w:rFonts w:ascii="Cambria" w:hAnsi="Cambria"/>
-          <w:b/>
-          <w:color w:val="000000" w:themeColor="text1"/>
-        </w:rPr>
-        <w:t xml:space="preserve">Har I nogle sonografer som er </w:t>
+        <w:t xml:space="preserve">Har I nogle </w:t>
+      </w:r>
+      <w:proofErr w:type="spellStart"/>
+      <w:r>
+        <w:rPr>
+          <w:rFonts w:ascii="Cambria" w:hAnsi="Cambria"/>
+          <w:b/>
+          <w:color w:val="000000" w:themeColor="text1"/>
+        </w:rPr>
+        <w:t>sonografer</w:t>
+      </w:r>
+      <w:proofErr w:type="spellEnd"/>
+      <w:r>
+        <w:rPr>
+          <w:rFonts w:ascii="Cambria" w:hAnsi="Cambria"/>
+          <w:b/>
+          <w:color w:val="000000" w:themeColor="text1"/>
+        </w:rPr>
+        <w:t xml:space="preserve"> som er </w:t>
       </w:r>
       <w:r>
         <w:rPr>
@@ -1127,12 +1730,21 @@
           <w:color w:val="000000" w:themeColor="text1"/>
         </w:rPr>
       </w:pPr>
-      <w:r>
-        <w:rPr>
-          <w:rFonts w:ascii="Cambria" w:hAnsi="Cambria"/>
-          <w:color w:val="000000" w:themeColor="text1"/>
-        </w:rPr>
-        <w:t xml:space="preserve">Sonografjob </w:t>
+      <w:proofErr w:type="spellStart"/>
+      <w:r>
+        <w:rPr>
+          <w:rFonts w:ascii="Cambria" w:hAnsi="Cambria"/>
+          <w:color w:val="000000" w:themeColor="text1"/>
+        </w:rPr>
+        <w:t>Sonografjob</w:t>
+      </w:r>
+      <w:proofErr w:type="spellEnd"/>
+      <w:r>
+        <w:rPr>
+          <w:rFonts w:ascii="Cambria" w:hAnsi="Cambria"/>
+          <w:color w:val="000000" w:themeColor="text1"/>
+        </w:rPr>
+        <w:t xml:space="preserve"> </w:t>
       </w:r>
       <w:r>
         <w:rPr>
@@ -1146,262 +1758,532 @@
           <w:rFonts w:ascii="Cambria" w:hAnsi="Cambria"/>
           <w:color w:val="000000" w:themeColor="text1"/>
         </w:rPr>
-        <w:t xml:space="preserve"> noget man er i lang tid. Man er dedikeret til sit job og har et stort ansvar. Ingen har været på HEH under syv år – de ansatte sonografer er alle glade for deres job. </w:t>
-      </w:r>
-    </w:p>
-    <w:p>
-      <w:pPr>
-        <w:spacing w:line="276" w:lineRule="auto"/>
-        <w:rPr>
-          <w:rFonts w:ascii="Cambria" w:hAnsi="Cambria"/>
-          <w:color w:val="000000" w:themeColor="text1"/>
-        </w:rPr>
-      </w:pPr>
-      <w:r>
-        <w:rPr>
-          <w:rFonts w:ascii="Cambria" w:hAnsi="Cambria"/>
+        <w:t xml:space="preserve"> noget man er i lang tid. Man er dedikeret til sit job og har et stort ansvar. Ingen har været på </w:t>
+      </w:r>
+      <w:r>
+        <w:rPr>
+          <w:rFonts w:ascii="Cambria" w:hAnsi="Cambria"/>
+          <w:color w:val="000000" w:themeColor="text1"/>
+        </w:rPr>
+        <w:t>afdelingen</w:t>
+      </w:r>
+      <w:r>
+        <w:rPr>
+          <w:rFonts w:ascii="Cambria" w:hAnsi="Cambria"/>
+          <w:color w:val="000000" w:themeColor="text1"/>
+        </w:rPr>
+        <w:t xml:space="preserve"> under syv år – de ansatte </w:t>
+      </w:r>
+      <w:proofErr w:type="spellStart"/>
+      <w:r>
+        <w:rPr>
+          <w:rFonts w:ascii="Cambria" w:hAnsi="Cambria"/>
+          <w:color w:val="000000" w:themeColor="text1"/>
+        </w:rPr>
+        <w:t>sonografer</w:t>
+      </w:r>
+      <w:proofErr w:type="spellEnd"/>
+      <w:r>
+        <w:rPr>
+          <w:rFonts w:ascii="Cambria" w:hAnsi="Cambria"/>
+          <w:color w:val="000000" w:themeColor="text1"/>
+        </w:rPr>
+        <w:t xml:space="preserve"> er alle glade for deres job. </w:t>
+      </w:r>
+    </w:p>
+    <w:p>
+      <w:pPr>
+        <w:spacing w:line="276" w:lineRule="auto"/>
+        <w:rPr>
+          <w:rFonts w:ascii="Cambria" w:hAnsi="Cambria"/>
+          <w:color w:val="000000" w:themeColor="text1"/>
+        </w:rPr>
+      </w:pPr>
+      <w:r>
+        <w:rPr>
+          <w:rFonts w:ascii="Cambria" w:hAnsi="Cambria"/>
+          <w:color w:val="000000" w:themeColor="text1"/>
+        </w:rPr>
+        <w:t xml:space="preserve">De har glade </w:t>
+      </w:r>
+      <w:proofErr w:type="spellStart"/>
+      <w:r>
+        <w:rPr>
+          <w:rFonts w:ascii="Cambria" w:hAnsi="Cambria"/>
+          <w:color w:val="000000" w:themeColor="text1"/>
+        </w:rPr>
+        <w:t>sonografer</w:t>
+      </w:r>
+      <w:proofErr w:type="spellEnd"/>
+      <w:r>
+        <w:rPr>
+          <w:rFonts w:ascii="Cambria" w:hAnsi="Cambria"/>
+          <w:color w:val="000000" w:themeColor="text1"/>
+        </w:rPr>
+        <w:t xml:space="preserve"> på </w:t>
+      </w:r>
+      <w:r>
+        <w:rPr>
+          <w:rFonts w:ascii="Cambria" w:hAnsi="Cambria"/>
+          <w:color w:val="000000" w:themeColor="text1"/>
+        </w:rPr>
+        <w:t>afdelingen</w:t>
+      </w:r>
+      <w:r>
+        <w:rPr>
+          <w:rFonts w:ascii="Cambria" w:hAnsi="Cambria"/>
+          <w:color w:val="000000" w:themeColor="text1"/>
+        </w:rPr>
+        <w:t>. Dette kan betyde, at de ”gemmer” arbejdsskader væk, da de er dedikerede og glade for deres arbejde. Det kan også være personrelateret</w:t>
+      </w:r>
+      <w:r>
+        <w:rPr>
+          <w:rFonts w:ascii="Cambria" w:hAnsi="Cambria"/>
+          <w:color w:val="000000" w:themeColor="text1"/>
+        </w:rPr>
+        <w:t>.</w:t>
+      </w:r>
+    </w:p>
+    <w:p>
+      <w:pPr>
+        <w:spacing w:line="276" w:lineRule="auto"/>
+        <w:rPr>
+          <w:rFonts w:ascii="Cambria" w:hAnsi="Cambria"/>
+          <w:color w:val="000000" w:themeColor="text1"/>
+        </w:rPr>
+      </w:pPr>
+    </w:p>
+    <w:p>
+      <w:pPr>
+        <w:spacing w:line="276" w:lineRule="auto"/>
+        <w:rPr>
+          <w:rFonts w:ascii="Cambria" w:hAnsi="Cambria"/>
+          <w:color w:val="000000" w:themeColor="text1"/>
+        </w:rPr>
+      </w:pPr>
+      <w:r>
+        <w:rPr>
+          <w:rFonts w:ascii="Cambria" w:hAnsi="Cambria"/>
+          <w:color w:val="000000" w:themeColor="text1"/>
+        </w:rPr>
+        <w:t>På</w:t>
+      </w:r>
+      <w:r>
+        <w:rPr>
+          <w:rFonts w:ascii="Cambria" w:hAnsi="Cambria"/>
+          <w:color w:val="000000" w:themeColor="text1"/>
+        </w:rPr>
+        <w:t xml:space="preserve"> afdelingen</w:t>
+      </w:r>
+      <w:r>
+        <w:rPr>
+          <w:rFonts w:ascii="Cambria" w:hAnsi="Cambria"/>
+          <w:color w:val="000000" w:themeColor="text1"/>
+        </w:rPr>
+        <w:t xml:space="preserve"> oplever de ingen sygedage grundet arbejdsgener, og der er stort set ingen sygdom. </w:t>
+      </w:r>
+    </w:p>
+    <w:p>
+      <w:pPr>
+        <w:spacing w:line="276" w:lineRule="auto"/>
+        <w:rPr>
+          <w:rFonts w:ascii="Cambria" w:hAnsi="Cambria"/>
+          <w:color w:val="000000" w:themeColor="text1"/>
+        </w:rPr>
+      </w:pPr>
+    </w:p>
+    <w:p>
+      <w:pPr>
+        <w:pStyle w:val="Overskrift1"/>
+        <w:spacing w:line="276" w:lineRule="auto"/>
+        <w:rPr>
+          <w:rFonts w:ascii="Cambria" w:hAnsi="Cambria"/>
+          <w:color w:val="000000" w:themeColor="text1"/>
+        </w:rPr>
+      </w:pPr>
+      <w:r>
+        <w:rPr>
+          <w:rFonts w:ascii="Cambria" w:hAnsi="Cambria"/>
+          <w:color w:val="000000" w:themeColor="text1"/>
+        </w:rPr>
+        <w:t xml:space="preserve">Patient </w:t>
+      </w:r>
+    </w:p>
+    <w:p>
+      <w:pPr>
+        <w:spacing w:line="276" w:lineRule="auto"/>
+        <w:rPr>
+          <w:rFonts w:ascii="Cambria" w:hAnsi="Cambria"/>
+          <w:color w:val="000000" w:themeColor="text1"/>
+        </w:rPr>
+      </w:pPr>
+    </w:p>
+    <w:p>
+      <w:pPr>
+        <w:spacing w:line="276" w:lineRule="auto"/>
+        <w:rPr>
+          <w:rFonts w:ascii="Cambria" w:hAnsi="Cambria"/>
+          <w:b/>
+          <w:color w:val="000000" w:themeColor="text1"/>
+        </w:rPr>
+      </w:pPr>
+      <w:r>
+        <w:rPr>
+          <w:rFonts w:ascii="Cambria" w:hAnsi="Cambria"/>
+          <w:b/>
+          <w:color w:val="000000" w:themeColor="text1"/>
+        </w:rPr>
+        <w:t>Hvordan vurderer du patientoplevelsen ved en ultralydsrobotarm?</w:t>
+      </w:r>
+    </w:p>
+    <w:p>
+      <w:pPr>
+        <w:spacing w:line="276" w:lineRule="auto"/>
+        <w:rPr>
+          <w:rFonts w:ascii="Cambria" w:hAnsi="Cambria"/>
+          <w:color w:val="000000" w:themeColor="text1"/>
+        </w:rPr>
+      </w:pPr>
+      <w:r>
+        <w:rPr>
+          <w:rFonts w:ascii="Cambria" w:hAnsi="Cambria"/>
+          <w:color w:val="000000" w:themeColor="text1"/>
+        </w:rPr>
+        <w:t xml:space="preserve">Der vil ikke være den store forskel på patientoplevelsen, så længe </w:t>
+      </w:r>
+      <w:proofErr w:type="spellStart"/>
+      <w:r>
+        <w:rPr>
+          <w:rFonts w:ascii="Cambria" w:hAnsi="Cambria"/>
+          <w:color w:val="000000" w:themeColor="text1"/>
+        </w:rPr>
+        <w:t>sonografen</w:t>
+      </w:r>
+      <w:proofErr w:type="spellEnd"/>
+      <w:r>
+        <w:rPr>
+          <w:rFonts w:ascii="Cambria" w:hAnsi="Cambria"/>
+          <w:color w:val="000000" w:themeColor="text1"/>
+        </w:rPr>
+        <w:t xml:space="preserve"> stadig sidder og snakker med patient</w:t>
+      </w:r>
+      <w:r>
+        <w:rPr>
+          <w:rFonts w:ascii="Cambria" w:hAnsi="Cambria"/>
+          <w:color w:val="000000" w:themeColor="text1"/>
+        </w:rPr>
+        <w:t>en</w:t>
+      </w:r>
+      <w:r>
+        <w:rPr>
+          <w:rFonts w:ascii="Cambria" w:hAnsi="Cambria"/>
+          <w:color w:val="000000" w:themeColor="text1"/>
+        </w:rPr>
+        <w:t xml:space="preserve"> ved siden af. Tina Arnbjørn tror, at patienterne vil være okay med den nye teknologi. Hun mener, at hvis </w:t>
+      </w:r>
+      <w:proofErr w:type="spellStart"/>
+      <w:r>
+        <w:rPr>
+          <w:rFonts w:ascii="Cambria" w:hAnsi="Cambria"/>
+          <w:color w:val="000000" w:themeColor="text1"/>
+        </w:rPr>
+        <w:t>sonografen</w:t>
+      </w:r>
+      <w:proofErr w:type="spellEnd"/>
+      <w:r>
+        <w:rPr>
+          <w:rFonts w:ascii="Cambria" w:hAnsi="Cambria"/>
+          <w:color w:val="000000" w:themeColor="text1"/>
+        </w:rPr>
+        <w:t xml:space="preserve"> forklarer og selv er sikker på udstyret, vil der ikke være noget at frygte for patienten. </w:t>
+      </w:r>
+      <w:proofErr w:type="spellStart"/>
+      <w:r>
+        <w:rPr>
+          <w:rFonts w:ascii="Cambria" w:hAnsi="Cambria"/>
+          <w:color w:val="000000" w:themeColor="text1"/>
+        </w:rPr>
+        <w:t>Sonograferne</w:t>
+      </w:r>
+      <w:proofErr w:type="spellEnd"/>
+      <w:r>
+        <w:rPr>
+          <w:rFonts w:ascii="Cambria" w:hAnsi="Cambria"/>
+          <w:color w:val="000000" w:themeColor="text1"/>
+        </w:rPr>
+        <w:t xml:space="preserve"> har tillid til teknologi. </w:t>
+      </w:r>
+    </w:p>
+    <w:p>
+      <w:pPr>
+        <w:spacing w:line="276" w:lineRule="auto"/>
+        <w:rPr>
+          <w:rFonts w:ascii="Cambria" w:hAnsi="Cambria"/>
+          <w:color w:val="000000" w:themeColor="text1"/>
+        </w:rPr>
+      </w:pPr>
+    </w:p>
+    <w:p>
+      <w:pPr>
+        <w:spacing w:line="276" w:lineRule="auto"/>
+        <w:rPr>
+          <w:rFonts w:ascii="Cambria" w:hAnsi="Cambria"/>
+          <w:b/>
+          <w:color w:val="000000" w:themeColor="text1"/>
+        </w:rPr>
+      </w:pPr>
+      <w:r>
+        <w:rPr>
+          <w:rFonts w:ascii="Cambria" w:hAnsi="Cambria"/>
+          <w:b/>
+          <w:color w:val="000000" w:themeColor="text1"/>
+        </w:rPr>
+        <w:t>Hvordan vurderer du, at personalet vil modtage ultralydsrobotarmen?</w:t>
+      </w:r>
+    </w:p>
+    <w:p>
+      <w:pPr>
+        <w:spacing w:line="276" w:lineRule="auto"/>
+        <w:rPr>
+          <w:rFonts w:ascii="Cambria" w:hAnsi="Cambria"/>
+          <w:color w:val="000000" w:themeColor="text1"/>
+        </w:rPr>
+      </w:pPr>
+      <w:r>
+        <w:rPr>
+          <w:rFonts w:ascii="Cambria" w:hAnsi="Cambria"/>
+          <w:color w:val="000000" w:themeColor="text1"/>
+        </w:rPr>
+        <w:t xml:space="preserve">Tina Arnbjørn tror, at personalet vil være lidt skeptiske med, hvad robotarmen kan – om den kan trykke ordentligt, også ved overvægtige. Men at de vil være nysgerrige og vil syntes, at der er sjovt at prøve. </w:t>
+      </w:r>
+    </w:p>
+    <w:p>
+      <w:pPr>
+        <w:spacing w:line="276" w:lineRule="auto"/>
+        <w:rPr>
+          <w:rFonts w:ascii="Cambria" w:hAnsi="Cambria"/>
+          <w:color w:val="000000" w:themeColor="text1"/>
+        </w:rPr>
+      </w:pPr>
+    </w:p>
+    <w:p>
+      <w:pPr>
+        <w:spacing w:line="276" w:lineRule="auto"/>
+        <w:rPr>
+          <w:rFonts w:ascii="Cambria" w:hAnsi="Cambria"/>
+          <w:color w:val="000000" w:themeColor="text1"/>
+        </w:rPr>
+      </w:pPr>
+      <w:r>
+        <w:rPr>
+          <w:rFonts w:ascii="Cambria" w:hAnsi="Cambria"/>
+          <w:color w:val="000000" w:themeColor="text1"/>
+        </w:rPr>
+        <w:t>På nuværende tidspunkt med det eksisteren</w:t>
+      </w:r>
+      <w:r>
+        <w:rPr>
+          <w:rFonts w:ascii="Cambria" w:hAnsi="Cambria"/>
+          <w:color w:val="000000" w:themeColor="text1"/>
+        </w:rPr>
+        <w:t xml:space="preserve">de udstyr har </w:t>
+      </w:r>
+      <w:proofErr w:type="spellStart"/>
+      <w:r>
+        <w:rPr>
+          <w:rFonts w:ascii="Cambria" w:hAnsi="Cambria"/>
+          <w:color w:val="000000" w:themeColor="text1"/>
+        </w:rPr>
+        <w:t>sonograferne</w:t>
+      </w:r>
+      <w:proofErr w:type="spellEnd"/>
+      <w:r>
+        <w:rPr>
+          <w:rFonts w:ascii="Cambria" w:hAnsi="Cambria"/>
+          <w:color w:val="000000" w:themeColor="text1"/>
+        </w:rPr>
+        <w:t xml:space="preserve"> på afdelingen</w:t>
+      </w:r>
+      <w:r>
+        <w:rPr>
+          <w:rFonts w:ascii="Cambria" w:hAnsi="Cambria"/>
+          <w:color w:val="000000" w:themeColor="text1"/>
+        </w:rPr>
+        <w:t xml:space="preserve"> ingen følelse af, hvor meget de trykker med på den enkelte patient, da det er indlært og sker nærmest ubevidst. </w:t>
+      </w:r>
+    </w:p>
+    <w:p>
+      <w:pPr>
+        <w:spacing w:line="276" w:lineRule="auto"/>
+        <w:rPr>
+          <w:rFonts w:ascii="Cambria" w:hAnsi="Cambria"/>
+          <w:color w:val="000000" w:themeColor="text1"/>
+        </w:rPr>
+      </w:pPr>
+    </w:p>
+    <w:p>
+      <w:pPr>
+        <w:pStyle w:val="Overskrift1"/>
+        <w:spacing w:line="276" w:lineRule="auto"/>
+        <w:rPr>
+          <w:rFonts w:ascii="Cambria" w:hAnsi="Cambria"/>
+          <w:color w:val="000000" w:themeColor="text1"/>
+        </w:rPr>
+      </w:pPr>
+      <w:r>
+        <w:rPr>
+          <w:rFonts w:ascii="Cambria" w:hAnsi="Cambria"/>
+          <w:color w:val="000000" w:themeColor="text1"/>
+        </w:rPr>
+        <w:t>Teknologi</w:t>
+      </w:r>
+    </w:p>
+    <w:p>
+      <w:pPr>
+        <w:spacing w:line="276" w:lineRule="auto"/>
+        <w:rPr>
+          <w:rFonts w:ascii="Cambria" w:hAnsi="Cambria"/>
+          <w:color w:val="000000" w:themeColor="text1"/>
+        </w:rPr>
+      </w:pPr>
+    </w:p>
+    <w:p>
+      <w:pPr>
+        <w:spacing w:line="276" w:lineRule="auto"/>
+        <w:rPr>
+          <w:rFonts w:ascii="Cambria" w:hAnsi="Cambria"/>
+          <w:b/>
+          <w:color w:val="000000" w:themeColor="text1"/>
+        </w:rPr>
+      </w:pPr>
+      <w:r>
+        <w:rPr>
+          <w:rFonts w:ascii="Cambria" w:hAnsi="Cambria"/>
+          <w:b/>
+          <w:color w:val="000000" w:themeColor="text1"/>
+        </w:rPr>
+        <w:t>Hvor tit har I serviceeftersyn på ultralydsudstyret?</w:t>
+      </w:r>
+    </w:p>
+    <w:p>
+      <w:pPr>
+        <w:spacing w:line="276" w:lineRule="auto"/>
+        <w:rPr>
+          <w:rFonts w:ascii="Cambria" w:hAnsi="Cambria"/>
+          <w:color w:val="000000" w:themeColor="text1"/>
+        </w:rPr>
+      </w:pPr>
+      <w:r>
+        <w:rPr>
+          <w:rFonts w:ascii="Cambria" w:hAnsi="Cambria"/>
+          <w:color w:val="000000" w:themeColor="text1"/>
+        </w:rPr>
+        <w:t>Hun har aldrig set serviceeftersyn på udstyret. Det</w:t>
+      </w:r>
+      <w:r>
+        <w:rPr>
+          <w:rFonts w:ascii="Cambria" w:hAnsi="Cambria"/>
+          <w:color w:val="000000" w:themeColor="text1"/>
+        </w:rPr>
+        <w:t xml:space="preserve"> </w:t>
+      </w:r>
+      <w:r>
+        <w:rPr>
+          <w:rFonts w:ascii="Cambria" w:hAnsi="Cambria"/>
+          <w:color w:val="000000" w:themeColor="text1"/>
+        </w:rPr>
+        <w:t xml:space="preserve">bliver støvsuget en gang hver 6. uge pga. filter. Dette tager cirka 15 minutter. Ellers er der ingen tjek op på det. </w:t>
+      </w:r>
+    </w:p>
+    <w:p>
+      <w:pPr>
+        <w:spacing w:line="276" w:lineRule="auto"/>
+        <w:rPr>
+          <w:rFonts w:ascii="Cambria" w:hAnsi="Cambria"/>
+          <w:color w:val="000000" w:themeColor="text1"/>
+        </w:rPr>
+      </w:pPr>
+    </w:p>
+    <w:p>
+      <w:pPr>
+        <w:spacing w:line="276" w:lineRule="auto"/>
+        <w:rPr>
+          <w:rFonts w:ascii="Cambria" w:hAnsi="Cambria"/>
+          <w:color w:val="000000" w:themeColor="text1"/>
+        </w:rPr>
+      </w:pPr>
+      <w:r>
+        <w:rPr>
+          <w:rFonts w:ascii="Cambria" w:hAnsi="Cambria"/>
+          <w:color w:val="000000" w:themeColor="text1"/>
+        </w:rPr>
+        <w:t xml:space="preserve">Sundhedsstyrelsens anbefalinger: her står der noget andet, men anvendes ikke i praksis. Kun når ledninger er ved at gå i stykker, kommer der nogen og kigger på udstyret. De ringer til teknisk afdeling, hvis de eksempelvis taber en af </w:t>
+      </w:r>
+      <w:proofErr w:type="spellStart"/>
+      <w:r>
+        <w:rPr>
+          <w:rFonts w:ascii="Cambria" w:hAnsi="Cambria"/>
+          <w:color w:val="000000" w:themeColor="text1"/>
+        </w:rPr>
+        <w:t>proberne</w:t>
+      </w:r>
+      <w:proofErr w:type="spellEnd"/>
+      <w:r>
+        <w:rPr>
+          <w:rFonts w:ascii="Cambria" w:hAnsi="Cambria"/>
+          <w:color w:val="000000" w:themeColor="text1"/>
+        </w:rPr>
+        <w:t xml:space="preserve">, og så kommer teknisk afdeling og tjekker det tabte udstyr for fejl. </w:t>
+      </w:r>
+      <w:r>
+        <w:rPr>
+          <w:rFonts w:ascii="Cambria" w:hAnsi="Cambria"/>
+          <w:color w:val="000000" w:themeColor="text1"/>
+        </w:rPr>
+        <w:t>Det er d</w:t>
+      </w:r>
+      <w:r>
+        <w:rPr>
+          <w:rFonts w:ascii="Cambria" w:hAnsi="Cambria"/>
+          <w:color w:val="000000" w:themeColor="text1"/>
+        </w:rPr>
+        <w:t xml:space="preserve">yrt at få serviceeftersyn. </w:t>
+      </w:r>
+    </w:p>
+    <w:p>
+      <w:pPr>
+        <w:spacing w:line="276" w:lineRule="auto"/>
+        <w:rPr>
+          <w:rFonts w:ascii="Cambria" w:hAnsi="Cambria"/>
+          <w:color w:val="000000" w:themeColor="text1"/>
+        </w:rPr>
+      </w:pPr>
+    </w:p>
+    <w:p>
+      <w:pPr>
+        <w:spacing w:line="276" w:lineRule="auto"/>
+        <w:rPr>
+          <w:rFonts w:ascii="Cambria" w:hAnsi="Cambria"/>
+          <w:color w:val="000000" w:themeColor="text1"/>
+        </w:rPr>
+      </w:pPr>
+    </w:p>
+    <w:p>
+      <w:pPr>
+        <w:spacing w:line="276" w:lineRule="auto"/>
+        <w:rPr>
+          <w:rFonts w:ascii="Cambria" w:hAnsi="Cambria"/>
+          <w:color w:val="000000" w:themeColor="text1"/>
+        </w:rPr>
+      </w:pPr>
+      <w:r>
+        <w:rPr>
+          <w:rFonts w:ascii="Cambria" w:hAnsi="Cambria"/>
+          <w:b/>
           <w:color w:val="000000" w:themeColor="text1"/>
         </w:rPr>
         <w:lastRenderedPageBreak/>
-        <w:t>De har glade sonografer på HEH. Dette kan betyde, at de ”gemmer” arbejdsskader væk, da de er dedikerede og glade for deres arbejde. Det kan også være personrelateret</w:t>
-      </w:r>
-      <w:r>
-        <w:rPr>
-          <w:rFonts w:ascii="Cambria" w:hAnsi="Cambria"/>
-          <w:color w:val="000000" w:themeColor="text1"/>
-        </w:rPr>
-        <w:t>.</w:t>
-      </w:r>
-    </w:p>
-    <w:p>
-      <w:pPr>
-        <w:spacing w:line="276" w:lineRule="auto"/>
-        <w:rPr>
-          <w:rFonts w:ascii="Cambria" w:hAnsi="Cambria"/>
-          <w:color w:val="000000" w:themeColor="text1"/>
-        </w:rPr>
-      </w:pPr>
-    </w:p>
-    <w:p>
-      <w:pPr>
-        <w:spacing w:line="276" w:lineRule="auto"/>
-        <w:rPr>
-          <w:rFonts w:ascii="Cambria" w:hAnsi="Cambria"/>
-          <w:color w:val="000000" w:themeColor="text1"/>
-        </w:rPr>
-      </w:pPr>
-      <w:r>
-        <w:rPr>
-          <w:rFonts w:ascii="Cambria" w:hAnsi="Cambria"/>
-          <w:color w:val="000000" w:themeColor="text1"/>
-        </w:rPr>
-        <w:t xml:space="preserve">På HEH oplever de ingen sygedage grundet arbejdsgener, og der er stort set ingen sygdom. </w:t>
-      </w:r>
-    </w:p>
-    <w:p>
-      <w:pPr>
-        <w:spacing w:line="276" w:lineRule="auto"/>
-        <w:rPr>
-          <w:rFonts w:ascii="Cambria" w:hAnsi="Cambria"/>
-          <w:color w:val="000000" w:themeColor="text1"/>
-        </w:rPr>
-      </w:pPr>
-    </w:p>
-    <w:p>
-      <w:pPr>
-        <w:pStyle w:val="Overskrift1"/>
-        <w:spacing w:line="276" w:lineRule="auto"/>
-        <w:rPr>
-          <w:rFonts w:ascii="Cambria" w:hAnsi="Cambria"/>
-          <w:color w:val="000000" w:themeColor="text1"/>
-        </w:rPr>
-      </w:pPr>
-      <w:r>
-        <w:rPr>
-          <w:rFonts w:ascii="Cambria" w:hAnsi="Cambria"/>
-          <w:color w:val="000000" w:themeColor="text1"/>
-        </w:rPr>
-        <w:t xml:space="preserve">Patient </w:t>
-      </w:r>
-    </w:p>
-    <w:p>
-      <w:pPr>
-        <w:spacing w:line="276" w:lineRule="auto"/>
-        <w:rPr>
-          <w:rFonts w:ascii="Cambria" w:hAnsi="Cambria"/>
-          <w:color w:val="000000" w:themeColor="text1"/>
-        </w:rPr>
-      </w:pPr>
-    </w:p>
-    <w:p>
-      <w:pPr>
-        <w:spacing w:line="276" w:lineRule="auto"/>
-        <w:rPr>
-          <w:rFonts w:ascii="Cambria" w:hAnsi="Cambria"/>
-          <w:b/>
-          <w:color w:val="000000" w:themeColor="text1"/>
-        </w:rPr>
-      </w:pPr>
-      <w:r>
-        <w:rPr>
-          <w:rFonts w:ascii="Cambria" w:hAnsi="Cambria"/>
-          <w:b/>
-          <w:color w:val="000000" w:themeColor="text1"/>
-        </w:rPr>
-        <w:t>Hvordan vurderer du patientoplevelsen ved en ultralydsrobotarm?</w:t>
-      </w:r>
-    </w:p>
-    <w:p>
-      <w:pPr>
-        <w:spacing w:line="276" w:lineRule="auto"/>
-        <w:rPr>
-          <w:rFonts w:ascii="Cambria" w:hAnsi="Cambria"/>
-          <w:color w:val="000000" w:themeColor="text1"/>
-        </w:rPr>
-      </w:pPr>
-      <w:r>
-        <w:rPr>
-          <w:rFonts w:ascii="Cambria" w:hAnsi="Cambria"/>
-          <w:color w:val="000000" w:themeColor="text1"/>
-        </w:rPr>
-        <w:t xml:space="preserve">Der vil ikke være den store forskel på patientoplevelsen, så længe sonografen stadig sidder og snakker med patient ved siden af. Tina Arnbjørn tror, at patienterne vil være okay med den nye teknologi. Hun mener, at hvis sonografen forklarer og selv er sikker på udstyret, vil der ikke være noget at frygte for patienten. Sonograferne har tillid til teknologi. </w:t>
-      </w:r>
-    </w:p>
-    <w:p>
-      <w:pPr>
-        <w:spacing w:line="276" w:lineRule="auto"/>
-        <w:rPr>
-          <w:rFonts w:ascii="Cambria" w:hAnsi="Cambria"/>
-          <w:color w:val="000000" w:themeColor="text1"/>
-        </w:rPr>
-      </w:pPr>
-    </w:p>
-    <w:p>
-      <w:pPr>
-        <w:spacing w:line="276" w:lineRule="auto"/>
-        <w:rPr>
-          <w:rFonts w:ascii="Cambria" w:hAnsi="Cambria"/>
-          <w:b/>
-          <w:color w:val="000000" w:themeColor="text1"/>
-        </w:rPr>
-      </w:pPr>
-      <w:r>
-        <w:rPr>
-          <w:rFonts w:ascii="Cambria" w:hAnsi="Cambria"/>
-          <w:b/>
-          <w:color w:val="000000" w:themeColor="text1"/>
-        </w:rPr>
-        <w:t>Hvordan vurderer du, at personalet vil modtage ultralydsrobotarmen?</w:t>
-      </w:r>
-    </w:p>
-    <w:p>
-      <w:pPr>
-        <w:spacing w:line="276" w:lineRule="auto"/>
-        <w:rPr>
-          <w:rFonts w:ascii="Cambria" w:hAnsi="Cambria"/>
-          <w:color w:val="000000" w:themeColor="text1"/>
-        </w:rPr>
-      </w:pPr>
-      <w:r>
-        <w:rPr>
-          <w:rFonts w:ascii="Cambria" w:hAnsi="Cambria"/>
-          <w:color w:val="000000" w:themeColor="text1"/>
-        </w:rPr>
-        <w:t xml:space="preserve">Tina Arnbjørn tror, at personalet vil være lidt skeptiske med, hvad robotarmen kan – om den kan trykke ordentligt, også ved overvægtige. Men at de vil være nysgerrige og vil syntes, at der er sjovt at prøve. </w:t>
-      </w:r>
-    </w:p>
-    <w:p>
-      <w:pPr>
-        <w:spacing w:line="276" w:lineRule="auto"/>
-        <w:rPr>
-          <w:rFonts w:ascii="Cambria" w:hAnsi="Cambria"/>
-          <w:color w:val="000000" w:themeColor="text1"/>
-        </w:rPr>
-      </w:pPr>
-    </w:p>
-    <w:p>
-      <w:pPr>
-        <w:spacing w:line="276" w:lineRule="auto"/>
-        <w:rPr>
-          <w:rFonts w:ascii="Cambria" w:hAnsi="Cambria"/>
-          <w:color w:val="000000" w:themeColor="text1"/>
-        </w:rPr>
-      </w:pPr>
-      <w:r>
-        <w:rPr>
-          <w:rFonts w:ascii="Cambria" w:hAnsi="Cambria"/>
-          <w:color w:val="000000" w:themeColor="text1"/>
-        </w:rPr>
-        <w:t xml:space="preserve">På nuværende tidspunkt med det eksisterende udstyr har sonograferne på HEH ingen følelse af, hvor meget de trykker med på den enkelte patient, da det er indlært og sker nærmest ubevidst. </w:t>
-      </w:r>
-    </w:p>
-    <w:p>
-      <w:pPr>
-        <w:spacing w:line="276" w:lineRule="auto"/>
-        <w:rPr>
-          <w:rFonts w:ascii="Cambria" w:hAnsi="Cambria"/>
-          <w:color w:val="000000" w:themeColor="text1"/>
-        </w:rPr>
-      </w:pPr>
-    </w:p>
-    <w:p>
-      <w:pPr>
-        <w:pStyle w:val="Overskrift1"/>
-        <w:spacing w:line="276" w:lineRule="auto"/>
-        <w:rPr>
-          <w:rFonts w:ascii="Cambria" w:hAnsi="Cambria"/>
-          <w:color w:val="000000" w:themeColor="text1"/>
-        </w:rPr>
-      </w:pPr>
-      <w:r>
-        <w:rPr>
-          <w:rFonts w:ascii="Cambria" w:hAnsi="Cambria"/>
-          <w:color w:val="000000" w:themeColor="text1"/>
-        </w:rPr>
-        <w:t>Teknologi</w:t>
-      </w:r>
-    </w:p>
-    <w:p>
-      <w:pPr>
-        <w:spacing w:line="276" w:lineRule="auto"/>
-        <w:rPr>
-          <w:rFonts w:ascii="Cambria" w:hAnsi="Cambria"/>
-          <w:color w:val="000000" w:themeColor="text1"/>
-        </w:rPr>
-      </w:pPr>
-    </w:p>
-    <w:p>
-      <w:pPr>
-        <w:spacing w:line="276" w:lineRule="auto"/>
-        <w:rPr>
-          <w:rFonts w:ascii="Cambria" w:hAnsi="Cambria"/>
-          <w:b/>
-          <w:color w:val="000000" w:themeColor="text1"/>
-        </w:rPr>
-      </w:pPr>
-      <w:r>
-        <w:rPr>
-          <w:rFonts w:ascii="Cambria" w:hAnsi="Cambria"/>
-          <w:b/>
-          <w:color w:val="000000" w:themeColor="text1"/>
-        </w:rPr>
-        <w:t>Hvor tit har I serviceeftersyn på ultralydsudstyret?</w:t>
-      </w:r>
-    </w:p>
-    <w:p>
-      <w:pPr>
-        <w:spacing w:line="276" w:lineRule="auto"/>
-        <w:rPr>
-          <w:rFonts w:ascii="Cambria" w:hAnsi="Cambria"/>
-          <w:color w:val="000000" w:themeColor="text1"/>
-        </w:rPr>
-      </w:pPr>
-      <w:r>
-        <w:rPr>
-          <w:rFonts w:ascii="Cambria" w:hAnsi="Cambria"/>
-          <w:color w:val="000000" w:themeColor="text1"/>
-        </w:rPr>
-        <w:t>Hun har aldrig set serviceeftersyn på udstyret. Det</w:t>
+        <w:t>For robotarmen:</w:t>
       </w:r>
       <w:r>
         <w:rPr>
@@ -1410,85 +2292,6 @@
         </w:rPr>
         <w:t xml:space="preserve"> </w:t>
       </w:r>
-      <w:r>
-        <w:rPr>
-          <w:rFonts w:ascii="Cambria" w:hAnsi="Cambria"/>
-          <w:color w:val="000000" w:themeColor="text1"/>
-        </w:rPr>
-        <w:t xml:space="preserve">bliver støvsuget en gang hver 6. uge pga. filter. Dette tager cirka 15 minutter. Ellers er der ingen tjek op på det. </w:t>
-      </w:r>
-    </w:p>
-    <w:p>
-      <w:pPr>
-        <w:spacing w:line="276" w:lineRule="auto"/>
-        <w:rPr>
-          <w:rFonts w:ascii="Cambria" w:hAnsi="Cambria"/>
-          <w:color w:val="000000" w:themeColor="text1"/>
-        </w:rPr>
-      </w:pPr>
-    </w:p>
-    <w:p>
-      <w:pPr>
-        <w:spacing w:line="276" w:lineRule="auto"/>
-        <w:rPr>
-          <w:rFonts w:ascii="Cambria" w:hAnsi="Cambria"/>
-          <w:color w:val="000000" w:themeColor="text1"/>
-        </w:rPr>
-      </w:pPr>
-      <w:r>
-        <w:rPr>
-          <w:rFonts w:ascii="Cambria" w:hAnsi="Cambria"/>
-          <w:color w:val="000000" w:themeColor="text1"/>
-        </w:rPr>
-        <w:t xml:space="preserve">Sundhedsstyrelsens anbefalinger: her står der noget andet, men anvendes ikke i praksis. Kun når ledninger er ved at gå i stykker, kommer der nogen og kigger på udstyret. De ringer til teknisk afdeling, hvis de eksempelvis taber en af proberne, og så kommer teknisk afdeling og tjekker det tabte udstyr for fejl. </w:t>
-      </w:r>
-      <w:r>
-        <w:rPr>
-          <w:rFonts w:ascii="Cambria" w:hAnsi="Cambria"/>
-          <w:color w:val="000000" w:themeColor="text1"/>
-        </w:rPr>
-        <w:t>Det er d</w:t>
-      </w:r>
-      <w:r>
-        <w:rPr>
-          <w:rFonts w:ascii="Cambria" w:hAnsi="Cambria"/>
-          <w:color w:val="000000" w:themeColor="text1"/>
-        </w:rPr>
-        <w:t xml:space="preserve">yrt at få serviceeftersyn. </w:t>
-      </w:r>
-    </w:p>
-    <w:p>
-      <w:pPr>
-        <w:spacing w:line="276" w:lineRule="auto"/>
-        <w:rPr>
-          <w:rFonts w:ascii="Cambria" w:hAnsi="Cambria"/>
-          <w:color w:val="000000" w:themeColor="text1"/>
-        </w:rPr>
-      </w:pPr>
-    </w:p>
-    <w:p>
-      <w:pPr>
-        <w:spacing w:line="276" w:lineRule="auto"/>
-        <w:rPr>
-          <w:rFonts w:ascii="Cambria" w:hAnsi="Cambria"/>
-          <w:color w:val="000000" w:themeColor="text1"/>
-        </w:rPr>
-      </w:pPr>
-      <w:r>
-        <w:rPr>
-          <w:rFonts w:ascii="Cambria" w:hAnsi="Cambria"/>
-          <w:b/>
-          <w:color w:val="000000" w:themeColor="text1"/>
-        </w:rPr>
-        <w:t>For robotarmen:</w:t>
-      </w:r>
-      <w:r>
-        <w:rPr>
-          <w:rFonts w:ascii="Cambria" w:hAnsi="Cambria"/>
-          <w:color w:val="000000" w:themeColor="text1"/>
-        </w:rPr>
-        <w:t xml:space="preserve"> </w:t>
-      </w:r>
     </w:p>
     <w:p>
       <w:pPr>
@@ -1517,14 +2320,30 @@
           <w:rFonts w:ascii="Cambria" w:hAnsi="Cambria"/>
           <w:color w:val="000000" w:themeColor="text1"/>
         </w:rPr>
-        <w:t xml:space="preserve"> er et </w:t>
-      </w:r>
-      <w:r>
-        <w:rPr>
-          <w:rFonts w:ascii="Cambria" w:hAnsi="Cambria"/>
-          <w:color w:val="000000" w:themeColor="text1"/>
-        </w:rPr>
-        <w:t xml:space="preserve"> argument for fremadrettet indkøb</w:t>
+        <w:t xml:space="preserve"> er </w:t>
+      </w:r>
+      <w:proofErr w:type="gramStart"/>
+      <w:r>
+        <w:rPr>
+          <w:rFonts w:ascii="Cambria" w:hAnsi="Cambria"/>
+          <w:color w:val="000000" w:themeColor="text1"/>
+        </w:rPr>
+        <w:t xml:space="preserve">et </w:t>
+      </w:r>
+      <w:r>
+        <w:rPr>
+          <w:rFonts w:ascii="Cambria" w:hAnsi="Cambria"/>
+          <w:color w:val="000000" w:themeColor="text1"/>
+        </w:rPr>
+        <w:t xml:space="preserve"> argument</w:t>
+      </w:r>
+      <w:proofErr w:type="gramEnd"/>
+      <w:r>
+        <w:rPr>
+          <w:rFonts w:ascii="Cambria" w:hAnsi="Cambria"/>
+          <w:color w:val="000000" w:themeColor="text1"/>
+        </w:rPr>
+        <w:t xml:space="preserve"> for fremadrettet indkøb</w:t>
       </w:r>
       <w:r>
         <w:rPr>
@@ -1576,7 +2395,6 @@
           <w:rFonts w:ascii="Cambria" w:hAnsi="Cambria"/>
           <w:color w:val="000000" w:themeColor="text1"/>
         </w:rPr>
-        <w:lastRenderedPageBreak/>
         <w:t xml:space="preserve">Vigtigt at være nede i samme størrelsesorden. </w:t>
       </w:r>
     </w:p>
@@ -1630,23 +2448,71 @@
           <w:b/>
           <w:color w:val="000000" w:themeColor="text1"/>
         </w:rPr>
-        <w:t>Hvad er timelønnen for en sonograf?</w:t>
-      </w:r>
-    </w:p>
-    <w:p>
-      <w:pPr>
-        <w:spacing w:line="276" w:lineRule="auto"/>
-        <w:rPr>
-          <w:rFonts w:ascii="Cambria" w:hAnsi="Cambria"/>
-          <w:color w:val="000000" w:themeColor="text1"/>
-        </w:rPr>
-      </w:pPr>
-      <w:r>
-        <w:rPr>
-          <w:rFonts w:ascii="Cambria" w:hAnsi="Cambria"/>
-          <w:color w:val="000000" w:themeColor="text1"/>
-        </w:rPr>
-        <w:t xml:space="preserve">Lønnen er afhængig af erfaring. En færdiguddannet sonograf, der kan klare et fuldt program med tillæg (kvalifikationstillæg) og har været uddannet i 2 år hos HEH tjener 27.000 kroner om måneden (trin 6). </w:t>
+        <w:t xml:space="preserve">Hvad er timelønnen for en </w:t>
+      </w:r>
+      <w:proofErr w:type="spellStart"/>
+      <w:r>
+        <w:rPr>
+          <w:rFonts w:ascii="Cambria" w:hAnsi="Cambria"/>
+          <w:b/>
+          <w:color w:val="000000" w:themeColor="text1"/>
+        </w:rPr>
+        <w:t>sonograf</w:t>
+      </w:r>
+      <w:proofErr w:type="spellEnd"/>
+      <w:r>
+        <w:rPr>
+          <w:rFonts w:ascii="Cambria" w:hAnsi="Cambria"/>
+          <w:b/>
+          <w:color w:val="000000" w:themeColor="text1"/>
+        </w:rPr>
+        <w:t>?</w:t>
+      </w:r>
+    </w:p>
+    <w:p>
+      <w:pPr>
+        <w:spacing w:line="276" w:lineRule="auto"/>
+        <w:rPr>
+          <w:rFonts w:ascii="Cambria" w:hAnsi="Cambria"/>
+          <w:color w:val="000000" w:themeColor="text1"/>
+        </w:rPr>
+      </w:pPr>
+      <w:r>
+        <w:rPr>
+          <w:rFonts w:ascii="Cambria" w:hAnsi="Cambria"/>
+          <w:color w:val="000000" w:themeColor="text1"/>
+        </w:rPr>
+        <w:t xml:space="preserve">Lønnen er afhængig af erfaring. En færdiguddannet </w:t>
+      </w:r>
+      <w:proofErr w:type="spellStart"/>
+      <w:r>
+        <w:rPr>
+          <w:rFonts w:ascii="Cambria" w:hAnsi="Cambria"/>
+          <w:color w:val="000000" w:themeColor="text1"/>
+        </w:rPr>
+        <w:t>sonograf</w:t>
+      </w:r>
+      <w:proofErr w:type="spellEnd"/>
+      <w:r>
+        <w:rPr>
+          <w:rFonts w:ascii="Cambria" w:hAnsi="Cambria"/>
+          <w:color w:val="000000" w:themeColor="text1"/>
+        </w:rPr>
+        <w:t xml:space="preserve">, der kan klare et fuldt program med tillæg (kvalifikationstillæg) og har været uddannet i 2 år hos </w:t>
+      </w:r>
+      <w:r>
+        <w:rPr>
+          <w:rFonts w:ascii="Cambria" w:hAnsi="Cambria"/>
+          <w:color w:val="000000" w:themeColor="text1"/>
+        </w:rPr>
+        <w:t>Horsens</w:t>
+      </w:r>
+      <w:r>
+        <w:rPr>
+          <w:rFonts w:ascii="Cambria" w:hAnsi="Cambria"/>
+          <w:color w:val="000000" w:themeColor="text1"/>
+        </w:rPr>
+        <w:t xml:space="preserve"> tjener 27.000 kroner om måneden (trin 6). </w:t>
       </w:r>
     </w:p>
     <w:p>
@@ -1721,7 +2587,25 @@
           <w:b/>
           <w:color w:val="000000" w:themeColor="text1"/>
         </w:rPr>
-        <w:t>Hvad koster det at uddanne en sonograf?</w:t>
+        <w:t xml:space="preserve">Hvad koster det at uddanne en </w:t>
+      </w:r>
+      <w:proofErr w:type="spellStart"/>
+      <w:r>
+        <w:rPr>
+          <w:rFonts w:ascii="Cambria" w:hAnsi="Cambria"/>
+          <w:b/>
+          <w:color w:val="000000" w:themeColor="text1"/>
+        </w:rPr>
+        <w:t>sonograf</w:t>
+      </w:r>
+      <w:proofErr w:type="spellEnd"/>
+      <w:r>
+        <w:rPr>
+          <w:rFonts w:ascii="Cambria" w:hAnsi="Cambria"/>
+          <w:b/>
+          <w:color w:val="000000" w:themeColor="text1"/>
+        </w:rPr>
+        <w:t>?</w:t>
       </w:r>
     </w:p>
     <w:p>
@@ -1954,7 +2838,6 @@
           <w:rFonts w:ascii="Cambria" w:hAnsi="Cambria"/>
           <w:color w:val="000000" w:themeColor="text1"/>
         </w:rPr>
-        <w:lastRenderedPageBreak/>
         <w:t xml:space="preserve">Der er stor åbenhed for teknologi. De synes, det kunne være spændende – også for patienten. Patienten stoler på, hvad de siger, og hvis de er åbne for det, så tror de også, at patienten vil være det. </w:t>
       </w:r>
       <w:r>
@@ -2011,7 +2894,30 @@
           <w:rFonts w:ascii="Cambria" w:hAnsi="Cambria"/>
           <w:color w:val="000000" w:themeColor="text1"/>
         </w:rPr>
-        <w:t xml:space="preserve"> Citat fra en af sygeplejerskerne. </w:t>
+        <w:t xml:space="preserve"> Citat fra en af </w:t>
+      </w:r>
+      <w:proofErr w:type="spellStart"/>
+      <w:r>
+        <w:rPr>
+          <w:rFonts w:ascii="Cambria" w:hAnsi="Cambria"/>
+          <w:color w:val="000000" w:themeColor="text1"/>
+        </w:rPr>
+        <w:t>s</w:t>
+      </w:r>
+      <w:r>
+        <w:rPr>
+          <w:rFonts w:ascii="Cambria" w:hAnsi="Cambria"/>
+          <w:color w:val="000000" w:themeColor="text1"/>
+        </w:rPr>
+        <w:t>onograferne</w:t>
+      </w:r>
+      <w:proofErr w:type="spellEnd"/>
+      <w:r>
+        <w:rPr>
+          <w:rFonts w:ascii="Cambria" w:hAnsi="Cambria"/>
+          <w:color w:val="000000" w:themeColor="text1"/>
+        </w:rPr>
+        <w:t xml:space="preserve">. </w:t>
       </w:r>
     </w:p>
     <w:p>
@@ -2060,7 +2966,7 @@
 </file>
 
 <file path=word/numbering.xml><?xml version="1.0" encoding="utf-8"?>
-<w:numbering xmlns:wpc="http://schemas.microsoft.com/office/word/2010/wordprocessingCanvas" xmlns:mc="http://schemas.openxmlformats.org/markup-compatibility/2006" xmlns:o="urn:schemas-microsoft-com:office:office" xmlns:r="http://schemas.openxmlformats.org/officeDocument/2006/relationships" xmlns:m="http://schemas.openxmlformats.org/officeDocument/2006/math" xmlns:v="urn:schemas-microsoft-com:vml" xmlns:wp14="http://schemas.microsoft.com/office/word/2010/wordprocessingDrawing" xmlns:wp="http://schemas.openxmlformats.org/drawingml/2006/wordprocessingDrawing" xmlns:w10="urn:schemas-microsoft-com:office:word" xmlns:w="http://schemas.openxmlformats.org/wordprocessingml/2006/main" xmlns:w14="http://schemas.microsoft.com/office/word/2010/wordml" xmlns:w15="http://schemas.microsoft.com/office/word/2012/wordml" xmlns:wpg="http://schemas.microsoft.com/office/word/2010/wordprocessingGroup" xmlns:wpi="http://schemas.microsoft.com/office/word/2010/wordprocessingInk" xmlns:wne="http://schemas.microsoft.com/office/word/2006/wordml" xmlns:wps="http://schemas.microsoft.com/office/word/2010/wordprocessingShape" mc:Ignorable="w14 w15 wp14">
+<w:numbering xmlns:wpc="http://schemas.microsoft.com/office/word/2010/wordprocessingCanvas" xmlns:cx="http://schemas.microsoft.com/office/drawing/2014/chartex" xmlns:cx1="http://schemas.microsoft.com/office/drawing/2015/9/8/chartex" xmlns:cx2="http://schemas.microsoft.com/office/drawing/2015/10/21/chartex" xmlns:mc="http://schemas.openxmlformats.org/markup-compatibility/2006" xmlns:o="urn:schemas-microsoft-com:office:office" xmlns:r="http://schemas.openxmlformats.org/officeDocument/2006/relationships" xmlns:m="http://schemas.openxmlformats.org/officeDocument/2006/math" xmlns:v="urn:schemas-microsoft-com:vml" xmlns:wp14="http://schemas.microsoft.com/office/word/2010/wordprocessingDrawing" xmlns:wp="http://schemas.openxmlformats.org/drawingml/2006/wordprocessingDrawing" xmlns:w10="urn:schemas-microsoft-com:office:word" xmlns:w="http://schemas.openxmlformats.org/wordprocessingml/2006/main" xmlns:w14="http://schemas.microsoft.com/office/word/2010/wordml" xmlns:w15="http://schemas.microsoft.com/office/word/2012/wordml" xmlns:w16se="http://schemas.microsoft.com/office/word/2015/wordml/symex" xmlns:wpg="http://schemas.microsoft.com/office/word/2010/wordprocessingGroup" xmlns:wpi="http://schemas.microsoft.com/office/word/2010/wordprocessingInk" xmlns:wne="http://schemas.microsoft.com/office/word/2006/wordml" xmlns:wps="http://schemas.microsoft.com/office/word/2010/wordprocessingShape" mc:Ignorable="w14 w15 w16se wp14">
   <w:abstractNum w:abstractNumId="0" w15:restartNumberingAfterBreak="0">
     <w:nsid w:val="5BD305E3"/>
     <w:multiLevelType w:val="hybridMultilevel"/>
@@ -2180,7 +3086,7 @@
 </file>
 
 <file path=word/styles.xml><?xml version="1.0" encoding="utf-8"?>
-<w:styles xmlns:mc="http://schemas.openxmlformats.org/markup-compatibility/2006" xmlns:r="http://schemas.openxmlformats.org/officeDocument/2006/relationships" xmlns:w="http://schemas.openxmlformats.org/wordprocessingml/2006/main" xmlns:w14="http://schemas.microsoft.com/office/word/2010/wordml" xmlns:w15="http://schemas.microsoft.com/office/word/2012/wordml" mc:Ignorable="w14 w15">
+<w:styles xmlns:mc="http://schemas.openxmlformats.org/markup-compatibility/2006" xmlns:r="http://schemas.openxmlformats.org/officeDocument/2006/relationships" xmlns:w="http://schemas.openxmlformats.org/wordprocessingml/2006/main" xmlns:w14="http://schemas.microsoft.com/office/word/2010/wordml" xmlns:w15="http://schemas.microsoft.com/office/word/2012/wordml" xmlns:w16se="http://schemas.microsoft.com/office/word/2015/wordml/symex" mc:Ignorable="w14 w15 w16se">
   <w:docDefaults>
     <w:rPrDefault>
       <w:rPr>
@@ -2192,7 +3098,7 @@
     </w:rPrDefault>
     <w:pPrDefault/>
   </w:docDefaults>
-  <w:latentStyles w:defLockedState="0" w:defUIPriority="99" w:defSemiHidden="0" w:defUnhideWhenUsed="0" w:defQFormat="0" w:count="371">
+  <w:latentStyles w:defLockedState="0" w:defUIPriority="99" w:defSemiHidden="0" w:defUnhideWhenUsed="0" w:defQFormat="0" w:count="372">
     <w:lsdException w:name="Normal" w:uiPriority="0" w:qFormat="1"/>
     <w:lsdException w:name="heading 1" w:uiPriority="9" w:qFormat="1"/>
     <w:lsdException w:name="heading 2" w:semiHidden="1" w:uiPriority="9" w:unhideWhenUsed="1" w:qFormat="1"/>
@@ -2564,6 +3470,7 @@
     <w:lsdException w:name="List Table 5 Dark Accent 6" w:uiPriority="50"/>
     <w:lsdException w:name="List Table 6 Colorful Accent 6" w:uiPriority="51"/>
     <w:lsdException w:name="List Table 7 Colorful Accent 6" w:uiPriority="52"/>
+    <w:lsdException w:name="Mention" w:semiHidden="1" w:unhideWhenUsed="1"/>
   </w:latentStyles>
   <w:style w:type="paragraph" w:default="1" w:styleId="Normal">
     <w:name w:val="Normal"/>
@@ -2983,7 +3890,7 @@
 </file>
 
 <file path=customXml/itemProps1.xml><?xml version="1.0" encoding="utf-8"?>
-<ds:datastoreItem xmlns:ds="http://schemas.openxmlformats.org/officeDocument/2006/customXml" ds:itemID="{9F79D5A8-C025-43C9-A40E-AA936A66BA52}">
+<ds:datastoreItem xmlns:ds="http://schemas.openxmlformats.org/officeDocument/2006/customXml" ds:itemID="{B1B88428-3755-4CE9-9240-3EE072D20EF4}">
   <ds:schemaRefs>
     <ds:schemaRef ds:uri="http://schemas.openxmlformats.org/officeDocument/2006/bibliography"/>
   </ds:schemaRefs>

</xml_diff>